<commit_message>
Changed report a bit
</commit_message>
<xml_diff>
--- a/Report/AI_Coursework_Report.docx
+++ b/Report/AI_Coursework_Report.docx
@@ -1,6 +1,6 @@
 
 <file path=word/document.xml><?xml version="1.0" encoding="utf-8"?>
-<w:document xmlns:wpc="http://schemas.microsoft.com/office/word/2010/wordprocessingCanvas" xmlns:cx="http://schemas.microsoft.com/office/drawing/2014/chartex" xmlns:cx1="http://schemas.microsoft.com/office/drawing/2015/9/8/chartex" xmlns:mc="http://schemas.openxmlformats.org/markup-compatibility/2006" xmlns:o="urn:schemas-microsoft-com:office:office" xmlns:r="http://schemas.openxmlformats.org/officeDocument/2006/relationships" xmlns:m="http://schemas.openxmlformats.org/officeDocument/2006/math" xmlns:v="urn:schemas-microsoft-com:vml" xmlns:wp14="http://schemas.microsoft.com/office/word/2010/wordprocessingDrawing" xmlns:wp="http://schemas.openxmlformats.org/drawingml/2006/wordprocessingDrawing" xmlns:w10="urn:schemas-microsoft-com:office:word" xmlns:w="http://schemas.openxmlformats.org/wordprocessingml/2006/main" xmlns:w14="http://schemas.microsoft.com/office/word/2010/wordml" xmlns:w15="http://schemas.microsoft.com/office/word/2012/wordml" xmlns:w16se="http://schemas.microsoft.com/office/word/2015/wordml/symex" xmlns:wpg="http://schemas.microsoft.com/office/word/2010/wordprocessingGroup" xmlns:wpi="http://schemas.microsoft.com/office/word/2010/wordprocessingInk" xmlns:wne="http://schemas.microsoft.com/office/word/2006/wordml" xmlns:wps="http://schemas.microsoft.com/office/word/2010/wordprocessingShape" mc:Ignorable="w14 w15 w16se wp14">
+<w:document xmlns:wpc="http://schemas.microsoft.com/office/word/2010/wordprocessingCanvas" xmlns:cx="http://schemas.microsoft.com/office/drawing/2014/chartex" xmlns:mc="http://schemas.openxmlformats.org/markup-compatibility/2006" xmlns:o="urn:schemas-microsoft-com:office:office" xmlns:r="http://schemas.openxmlformats.org/officeDocument/2006/relationships" xmlns:m="http://schemas.openxmlformats.org/officeDocument/2006/math" xmlns:v="urn:schemas-microsoft-com:vml" xmlns:wp14="http://schemas.microsoft.com/office/word/2010/wordprocessingDrawing" xmlns:wp="http://schemas.openxmlformats.org/drawingml/2006/wordprocessingDrawing" xmlns:w10="urn:schemas-microsoft-com:office:word" xmlns:w="http://schemas.openxmlformats.org/wordprocessingml/2006/main" xmlns:w14="http://schemas.microsoft.com/office/word/2010/wordml" xmlns:w15="http://schemas.microsoft.com/office/word/2012/wordml" xmlns:w16se="http://schemas.microsoft.com/office/word/2015/wordml/symex" xmlns:wpg="http://schemas.microsoft.com/office/word/2010/wordprocessingGroup" xmlns:wpi="http://schemas.microsoft.com/office/word/2010/wordprocessingInk" xmlns:wne="http://schemas.microsoft.com/office/word/2006/wordml" xmlns:wps="http://schemas.microsoft.com/office/word/2010/wordprocessingShape" mc:Ignorable="w14 w15 w16se wp14">
   <w:body>
     <w:p>
       <w:pPr>
@@ -35,15 +35,7 @@
     </w:p>
     <w:p>
       <w:r>
-        <w:t xml:space="preserve">In this coursework, three algorithms will be analysed and explained. An algorithm </w:t>
-      </w:r>
-      <w:proofErr w:type="gramStart"/>
-      <w:r>
-        <w:t>is basically</w:t>
-      </w:r>
-      <w:proofErr w:type="gramEnd"/>
-      <w:r>
-        <w:t xml:space="preserve"> a system for solving a problem. The problem in this coursework is finding the shortest route from one node to another, to which many solutions exist. Specifically, this coursework will include a description for Di</w:t>
+        <w:t>In this coursework, three algorithms will be analysed and explained. An algorithm is basically a system for solving a problem. The problem in this coursework is finding the shortest route from one node to another, to which many solutions exist. Specifically, this coursework will include a description for Di</w:t>
       </w:r>
       <w:r>
         <w:t>j</w:t>
@@ -80,29 +72,8 @@
     </w:p>
     <w:p/>
     <w:p>
-      <w:proofErr w:type="gramStart"/>
-      <w:r>
-        <w:t>Dijkstra’s algorithm was invented by a Dutch computer Scientist “</w:t>
-      </w:r>
-      <w:proofErr w:type="spellStart"/>
-      <w:r>
-        <w:t>Edsger</w:t>
-      </w:r>
-      <w:proofErr w:type="spellEnd"/>
-      <w:r>
-        <w:t xml:space="preserve"> </w:t>
-      </w:r>
-      <w:proofErr w:type="spellStart"/>
-      <w:r>
-        <w:t>Dijkstra</w:t>
-      </w:r>
-      <w:proofErr w:type="spellEnd"/>
-      <w:r>
-        <w:t>”</w:t>
-      </w:r>
-      <w:proofErr w:type="gramEnd"/>
-      <w:r>
-        <w:t xml:space="preserve"> in 1956, and it was published in 1956. </w:t>
+      <w:r>
+        <w:t xml:space="preserve">Dijkstra’s algorithm was invented by a Dutch computer Scientist “Edsger Dijkstra” in 1956, and it was published in 1956. </w:t>
       </w:r>
       <w:r>
         <w:t>Dijkstra</w:t>
@@ -388,15 +359,7 @@
         </w:drawing>
       </w:r>
       <w:r>
-        <w:t xml:space="preserve">For the purposes of this report, a small map </w:t>
-      </w:r>
-      <w:proofErr w:type="gramStart"/>
-      <w:r>
-        <w:t>has been drawn</w:t>
-      </w:r>
-      <w:proofErr w:type="gramEnd"/>
-      <w:r>
-        <w:t xml:space="preserve"> (See Figure 1). The blue circles represent nodes and the black lines are node paths.</w:t>
+        <w:t>For the purposes of this report, a small map has been drawn (See Figure 1). The blue circles represent nodes and the black lines are node paths.</w:t>
       </w:r>
       <w:r>
         <w:t xml:space="preserve"> Each path from node to node has a direction, and a cost associated with it</w:t>
@@ -414,15 +377,7 @@
         <w:t xml:space="preserve">. The arrows </w:t>
       </w:r>
       <w:r>
-        <w:t xml:space="preserve">display which direction the algorithm </w:t>
-      </w:r>
-      <w:proofErr w:type="gramStart"/>
-      <w:r>
-        <w:t>is allowed</w:t>
-      </w:r>
-      <w:proofErr w:type="gramEnd"/>
-      <w:r>
-        <w:t xml:space="preserve"> to take when travelling from node to node</w:t>
+        <w:t>display which direction the algorithm is allowed to take when travelling from node to node</w:t>
       </w:r>
       <w:r>
         <w:t>.</w:t>
@@ -433,34 +388,10 @@
         <w:t xml:space="preserve">The problem here is to find the most efficient route from Node 1 to Node 4. The numbers next to the lines represent the “cost” of going between nodes. </w:t>
       </w:r>
       <w:r>
-        <w:t xml:space="preserve">The shortest path in this scenario is from Node 1 to Node </w:t>
-      </w:r>
-      <w:proofErr w:type="gramStart"/>
-      <w:r>
-        <w:t>2,</w:t>
-      </w:r>
-      <w:proofErr w:type="gramEnd"/>
-      <w:r>
-        <w:t xml:space="preserve"> and from there to Node 4, which is the end goal. Specifically, the cost to get there is </w:t>
-      </w:r>
-      <w:proofErr w:type="gramStart"/>
-      <w:r>
-        <w:t>7(</w:t>
-      </w:r>
-      <w:proofErr w:type="gramEnd"/>
-      <w:r>
-        <w:t xml:space="preserve">4+3), while for the other path it is 13(3+10). </w:t>
-      </w:r>
-      <w:r>
-        <w:t xml:space="preserve">For this example, </w:t>
-      </w:r>
-      <w:proofErr w:type="gramStart"/>
-      <w:r>
-        <w:t>it’s</w:t>
-      </w:r>
-      <w:proofErr w:type="gramEnd"/>
-      <w:r>
-        <w:t xml:space="preserve"> quite easy to figure out the shortest route, but for more complex maps it would take more time, which is the reason algorithms are used. </w:t>
+        <w:t xml:space="preserve">The shortest path in this scenario is from Node 1 to Node 2, and from there to Node 4, which is the end goal. Specifically, the cost to get there is 7(4+3), while for the other path it is 13(3+10). </w:t>
+      </w:r>
+      <w:r>
+        <w:t xml:space="preserve">For this example, it’s quite easy to figure out the shortest route, but for more complex maps it would take more time, which is the reason algorithms are used. </w:t>
       </w:r>
       <w:r>
         <w:t>Dijkstra’s algorithm will find all viable routes to the goal from a map, compare them, and output the shortest path to the route.</w:t>
@@ -481,15 +412,7 @@
         <w:t>node and every other node.</w:t>
       </w:r>
       <w:r>
-        <w:t xml:space="preserve"> To start with, we have a list of unvisited nodes. After we choose the starting node in a graph, we set the cost in the list for that node to be </w:t>
-      </w:r>
-      <w:proofErr w:type="gramStart"/>
-      <w:r>
-        <w:t>0</w:t>
-      </w:r>
-      <w:proofErr w:type="gramEnd"/>
-      <w:r>
-        <w:t>. We set all the other nodes to have a distance of infinity from the starting node to begin with. The next step is updating the list with the cost of getting to the neighbouring nodes from the current one. After processing all the nodes and all the possible paths, the algorithm compares all the distance travelled to get to a specific node and returns the path with the shortest possible distance.</w:t>
+        <w:t xml:space="preserve"> To start with, we have a list of unvisited nodes. After we choose the starting node in a graph, we set the cost in the list for that node to be 0. We set all the other nodes to have a distance of infinity from the starting node to begin with. The next step is updating the list with the cost of getting to the neighbouring nodes from the current one. After processing all the nodes and all the possible paths, the algorithm compares all the distance travelled to get to a specific node and returns the path with the shortest possible distance.</w:t>
       </w:r>
     </w:p>
     <w:p>
@@ -545,47 +468,37 @@
       <w:r>
         <w:t xml:space="preserve"> (</w:t>
       </w:r>
-      <w:proofErr w:type="gramStart"/>
       <w:r>
         <w:rPr>
           <w:b/>
         </w:rPr>
-        <w:t>f(</w:t>
-      </w:r>
-      <w:proofErr w:type="gramEnd"/>
-      <w:r>
+        <w:t>f(n)</w:t>
+      </w:r>
+      <w:r>
+        <w:t>)</w:t>
+      </w:r>
+      <w:r>
+        <w:t>. In order to choose the node, A* uses the following formula:</w:t>
+      </w:r>
+    </w:p>
+    <w:p>
+      <w:pPr>
         <w:rPr>
           <w:b/>
         </w:rPr>
-        <w:t>n)</w:t>
-      </w:r>
-      <w:r>
-        <w:t>)</w:t>
-      </w:r>
-      <w:r>
-        <w:t>. In order to choose the node, A* uses the following formula:</w:t>
-      </w:r>
-    </w:p>
-    <w:p>
-      <w:pPr>
+      </w:pPr>
+      <w:r>
         <w:rPr>
           <w:b/>
         </w:rPr>
-      </w:pPr>
-      <w:proofErr w:type="gramStart"/>
+        <w:t>f</w:t>
+      </w:r>
       <w:r>
         <w:rPr>
           <w:b/>
         </w:rPr>
-        <w:t>f</w:t>
-      </w:r>
-      <w:r>
-        <w:rPr>
-          <w:b/>
-        </w:rPr>
         <w:t>(</w:t>
       </w:r>
-      <w:proofErr w:type="gramEnd"/>
       <w:r>
         <w:rPr>
           <w:b/>
@@ -625,19 +538,11 @@
           <w:b/>
         </w:rPr>
       </w:pPr>
-      <w:proofErr w:type="gramStart"/>
       <w:r>
         <w:rPr>
           <w:b/>
         </w:rPr>
-        <w:t>h(</w:t>
-      </w:r>
-      <w:proofErr w:type="gramEnd"/>
-      <w:r>
-        <w:rPr>
-          <w:b/>
-        </w:rPr>
-        <w:t xml:space="preserve">n): </w:t>
+        <w:t xml:space="preserve">h(n): </w:t>
       </w:r>
       <w:r>
         <w:t>The estimated cost to get from the node to the goal</w:t>
@@ -663,19 +568,11 @@
       <w:r>
         <w:t xml:space="preserve"> is the goal then </w:t>
       </w:r>
-      <w:proofErr w:type="gramStart"/>
       <w:r>
         <w:rPr>
           <w:b/>
         </w:rPr>
-        <w:t>h(</w:t>
-      </w:r>
-      <w:proofErr w:type="gramEnd"/>
-      <w:r>
-        <w:rPr>
-          <w:b/>
-        </w:rPr>
-        <w:t>n)=0</w:t>
+        <w:t>h(n)=0</w:t>
       </w:r>
     </w:p>
     <w:p>
@@ -749,26 +646,10 @@
     <w:p>
       <w:r>
         <w:tab/>
-        <w:t xml:space="preserve">The algorithm terminates when the path it has selected is a path from the starting node to the end node, or if there are no more paths </w:t>
-      </w:r>
-      <w:proofErr w:type="gramStart"/>
-      <w:r>
-        <w:t>permitted to be extended</w:t>
-      </w:r>
-      <w:proofErr w:type="gramEnd"/>
-      <w:r>
-        <w:t>. The heuristic function for A* is problem specific, but for this coursework Euclidian Distance will be used as a heuristic. It</w:t>
-      </w:r>
-      <w:r>
-        <w:t xml:space="preserve">s node has an X and a Y position, which describe its location, and the distance from one node to another </w:t>
-      </w:r>
-      <w:proofErr w:type="gramStart"/>
-      <w:r>
-        <w:t>is represented</w:t>
-      </w:r>
-      <w:proofErr w:type="gramEnd"/>
-      <w:r>
-        <w:t xml:space="preserve"> by the following formula:</w:t>
+        <w:t>The algorithm terminates when the path it has selected is a path from the starting node to the end node, or if there are no more paths permitted to be extended. The heuristic function for A* is problem specific, but for this coursework Euclidian Distance will be used as a heuristic. It</w:t>
+      </w:r>
+      <w:r>
+        <w:t>s node has an X and a Y position, which describe its location, and the distance from one node to another is represented by the following formula:</w:t>
       </w:r>
     </w:p>
     <w:p>
@@ -874,13 +755,49 @@
         <w:rPr>
           <w:highlight w:val="yellow"/>
         </w:rPr>
-        <w:t>A* implementations usually have a priority queue. This is done in order to select the nodes with the minimum estimated (using heuristic)</w:t>
+        <w:t>A* implementations usually have queue</w:t>
       </w:r>
       <w:r>
         <w:rPr>
           <w:highlight w:val="yellow"/>
         </w:rPr>
-        <w:t xml:space="preserve"> cost nodes to expand. So at each step of the algorithm, the node with the lowest </w:t>
+        <w:t>, which is applied to prioritize the</w:t>
+      </w:r>
+      <w:r>
+        <w:rPr>
+          <w:highlight w:val="yellow"/>
+        </w:rPr>
+        <w:t xml:space="preserve"> select</w:t>
+      </w:r>
+      <w:r>
+        <w:rPr>
+          <w:highlight w:val="yellow"/>
+        </w:rPr>
+        <w:t>ion of</w:t>
+      </w:r>
+      <w:r>
+        <w:rPr>
+          <w:highlight w:val="yellow"/>
+        </w:rPr>
+        <w:t xml:space="preserve"> the nodes with the minimum estimated (using heuristic)</w:t>
+      </w:r>
+      <w:r>
+        <w:rPr>
+          <w:highlight w:val="yellow"/>
+        </w:rPr>
+        <w:t xml:space="preserve"> cost nodes to expand. </w:t>
+      </w:r>
+      <w:r>
+        <w:rPr>
+          <w:highlight w:val="yellow"/>
+        </w:rPr>
+        <w:t>This means that</w:t>
+      </w:r>
+      <w:r>
+        <w:rPr>
+          <w:highlight w:val="yellow"/>
+        </w:rPr>
+        <w:t xml:space="preserve"> at each step of the algorithm, the node with the lowest </w:t>
       </w:r>
       <w:r>
         <w:rPr>
@@ -893,21 +810,31 @@
         <w:rPr>
           <w:highlight w:val="yellow"/>
         </w:rPr>
-        <w:t xml:space="preserve"> value </w:t>
-      </w:r>
-      <w:proofErr w:type="gramStart"/>
+        <w:t xml:space="preserve"> value is removed from the queue, the f and g values of its neighbours are update</w:t>
+      </w:r>
       <w:r>
         <w:rPr>
           <w:highlight w:val="yellow"/>
         </w:rPr>
-        <w:t>is removed</w:t>
-      </w:r>
-      <w:proofErr w:type="gramEnd"/>
+        <w:t>d</w:t>
+      </w:r>
       <w:r>
         <w:rPr>
           <w:highlight w:val="yellow"/>
         </w:rPr>
-        <w:t xml:space="preserve"> from the queue, the f and g values of its neighbours are update accordingly, and these neighbours are added to the queue (REFERENCE WIKI). The algorithm goes on until a goal node has a lower f value than any node in the queue or until the queue is empty. The f value of the goal is then the cost of the shortest path.</w:t>
+        <w:t xml:space="preserve"> accordingly, and these neighbours are added to the queue (REFERENCE WIKI). The algorithm goes on until a goal node has a lower f value than any node in the queue or until the queue is empty. The f value of the goal </w:t>
+      </w:r>
+      <w:r>
+        <w:rPr>
+          <w:highlight w:val="yellow"/>
+        </w:rPr>
+        <w:t>represents</w:t>
+      </w:r>
+      <w:r>
+        <w:rPr>
+          <w:highlight w:val="yellow"/>
+        </w:rPr>
+        <w:t xml:space="preserve"> the cost of the shortest path.</w:t>
       </w:r>
     </w:p>
     <w:p>
@@ -921,18 +848,11 @@
         <w:t xml:space="preserve"> A* </w:t>
       </w:r>
       <w:r>
-        <w:t>was used, and the algorithm was changed so that e</w:t>
-      </w:r>
-      <w:bookmarkStart w:id="0" w:name="_GoBack"/>
-      <w:bookmarkEnd w:id="0"/>
-      <w:r>
-        <w:t>ach node keeps track of the previously visited node, in order to find the sequence of steps. Since Euclidian distance is used in this implementation</w:t>
-      </w:r>
-      <w:proofErr w:type="gramStart"/>
-      <w:r>
-        <w:t>,,</w:t>
-      </w:r>
-      <w:proofErr w:type="gramEnd"/>
+        <w:t xml:space="preserve">was used, and the algorithm was changed so that each node keeps track of the previously visited node, in order to find the sequence of steps. Since Euclidian distance is used in this </w:t>
+      </w:r>
+      <w:r>
+        <w:t>implementation,</w:t>
+      </w:r>
       <w:r>
         <w:t xml:space="preserve"> h(n) represents the distance from the goal mathematically calculating the distance of a straight line from the current node to the goal.</w:t>
       </w:r>
@@ -956,11 +876,12 @@
           <w:numId w:val="1"/>
         </w:numPr>
       </w:pPr>
-      <w:r>
-        <w:t>Depth and Breadth-First Searches</w:t>
-      </w:r>
-    </w:p>
-    <w:p/>
+      <w:bookmarkStart w:id="0" w:name="_GoBack"/>
+      <w:bookmarkEnd w:id="0"/>
+      <w:r>
+        <w:t>Iterative deepening A*</w:t>
+      </w:r>
+    </w:p>
     <w:p/>
     <w:p>
       <w:pPr>
@@ -986,15 +907,7 @@
         <w:t>Because Dijkstra’s algorithm</w:t>
       </w:r>
       <w:r>
-        <w:t xml:space="preserve"> does all the possible calculations in order to find the shortest path in each map, it is not as efficient as other algorithms </w:t>
-      </w:r>
-      <w:proofErr w:type="gramStart"/>
-      <w:r>
-        <w:t>calculation-wise</w:t>
-      </w:r>
-      <w:proofErr w:type="gramEnd"/>
-      <w:r>
-        <w:t xml:space="preserve">, which is why it </w:t>
+        <w:t xml:space="preserve"> does all the possible calculations in order to find the shortest path in each map, it is not as efficient as other algorithms calculation-wise, which is why it </w:t>
       </w:r>
       <w:r>
         <w:t>was not</w:t>
@@ -1030,7 +943,7 @@
 </file>
 
 <file path=word/numbering.xml><?xml version="1.0" encoding="utf-8"?>
-<w:numbering xmlns:wpc="http://schemas.microsoft.com/office/word/2010/wordprocessingCanvas" xmlns:cx="http://schemas.microsoft.com/office/drawing/2014/chartex" xmlns:cx1="http://schemas.microsoft.com/office/drawing/2015/9/8/chartex" xmlns:mc="http://schemas.openxmlformats.org/markup-compatibility/2006" xmlns:o="urn:schemas-microsoft-com:office:office" xmlns:r="http://schemas.openxmlformats.org/officeDocument/2006/relationships" xmlns:m="http://schemas.openxmlformats.org/officeDocument/2006/math" xmlns:v="urn:schemas-microsoft-com:vml" xmlns:wp14="http://schemas.microsoft.com/office/word/2010/wordprocessingDrawing" xmlns:wp="http://schemas.openxmlformats.org/drawingml/2006/wordprocessingDrawing" xmlns:w10="urn:schemas-microsoft-com:office:word" xmlns:w="http://schemas.openxmlformats.org/wordprocessingml/2006/main" xmlns:w14="http://schemas.microsoft.com/office/word/2010/wordml" xmlns:w15="http://schemas.microsoft.com/office/word/2012/wordml" xmlns:w16se="http://schemas.microsoft.com/office/word/2015/wordml/symex" xmlns:wpg="http://schemas.microsoft.com/office/word/2010/wordprocessingGroup" xmlns:wpi="http://schemas.microsoft.com/office/word/2010/wordprocessingInk" xmlns:wne="http://schemas.microsoft.com/office/word/2006/wordml" xmlns:wps="http://schemas.microsoft.com/office/word/2010/wordprocessingShape" mc:Ignorable="w14 w15 w16se wp14">
+<w:numbering xmlns:wpc="http://schemas.microsoft.com/office/word/2010/wordprocessingCanvas" xmlns:cx="http://schemas.microsoft.com/office/drawing/2014/chartex" xmlns:mc="http://schemas.openxmlformats.org/markup-compatibility/2006" xmlns:o="urn:schemas-microsoft-com:office:office" xmlns:r="http://schemas.openxmlformats.org/officeDocument/2006/relationships" xmlns:m="http://schemas.openxmlformats.org/officeDocument/2006/math" xmlns:v="urn:schemas-microsoft-com:vml" xmlns:wp14="http://schemas.microsoft.com/office/word/2010/wordprocessingDrawing" xmlns:wp="http://schemas.openxmlformats.org/drawingml/2006/wordprocessingDrawing" xmlns:w10="urn:schemas-microsoft-com:office:word" xmlns:w="http://schemas.openxmlformats.org/wordprocessingml/2006/main" xmlns:w14="http://schemas.microsoft.com/office/word/2010/wordml" xmlns:w15="http://schemas.microsoft.com/office/word/2012/wordml" xmlns:w16se="http://schemas.microsoft.com/office/word/2015/wordml/symex" xmlns:wpg="http://schemas.microsoft.com/office/word/2010/wordprocessingGroup" xmlns:wpi="http://schemas.microsoft.com/office/word/2010/wordprocessingInk" xmlns:wne="http://schemas.microsoft.com/office/word/2006/wordml" xmlns:wps="http://schemas.microsoft.com/office/word/2010/wordprocessingShape" mc:Ignorable="w14 w15 w16se wp14">
   <w:abstractNum w:abstractNumId="0" w15:restartNumberingAfterBreak="0">
     <w:nsid w:val="0C3508F1"/>
     <w:multiLevelType w:val="hybridMultilevel"/>

</xml_diff>

<commit_message>
Wrote a bit of the report
</commit_message>
<xml_diff>
--- a/Report/AI_Coursework_Report.docx
+++ b/Report/AI_Coursework_Report.docx
@@ -1,6 +1,6 @@
 
 <file path=word/document.xml><?xml version="1.0" encoding="utf-8"?>
-<w:document xmlns:wpc="http://schemas.microsoft.com/office/word/2010/wordprocessingCanvas" xmlns:cx="http://schemas.microsoft.com/office/drawing/2014/chartex" xmlns:mc="http://schemas.openxmlformats.org/markup-compatibility/2006" xmlns:o="urn:schemas-microsoft-com:office:office" xmlns:r="http://schemas.openxmlformats.org/officeDocument/2006/relationships" xmlns:m="http://schemas.openxmlformats.org/officeDocument/2006/math" xmlns:v="urn:schemas-microsoft-com:vml" xmlns:wp14="http://schemas.microsoft.com/office/word/2010/wordprocessingDrawing" xmlns:wp="http://schemas.openxmlformats.org/drawingml/2006/wordprocessingDrawing" xmlns:w10="urn:schemas-microsoft-com:office:word" xmlns:w="http://schemas.openxmlformats.org/wordprocessingml/2006/main" xmlns:w14="http://schemas.microsoft.com/office/word/2010/wordml" xmlns:w15="http://schemas.microsoft.com/office/word/2012/wordml" xmlns:w16se="http://schemas.microsoft.com/office/word/2015/wordml/symex" xmlns:wpg="http://schemas.microsoft.com/office/word/2010/wordprocessingGroup" xmlns:wpi="http://schemas.microsoft.com/office/word/2010/wordprocessingInk" xmlns:wne="http://schemas.microsoft.com/office/word/2006/wordml" xmlns:wps="http://schemas.microsoft.com/office/word/2010/wordprocessingShape" mc:Ignorable="w14 w15 w16se wp14">
+<w:document xmlns:wpc="http://schemas.microsoft.com/office/word/2010/wordprocessingCanvas" xmlns:cx="http://schemas.microsoft.com/office/drawing/2014/chartex" xmlns:cx1="http://schemas.microsoft.com/office/drawing/2015/9/8/chartex" xmlns:cx2="http://schemas.microsoft.com/office/drawing/2015/10/21/chartex" xmlns:cx3="http://schemas.microsoft.com/office/drawing/2016/5/9/chartex" xmlns:cx4="http://schemas.microsoft.com/office/drawing/2016/5/10/chartex" xmlns:cx5="http://schemas.microsoft.com/office/drawing/2016/5/11/chartex" xmlns:cx6="http://schemas.microsoft.com/office/drawing/2016/5/12/chartex" xmlns:cx7="http://schemas.microsoft.com/office/drawing/2016/5/13/chartex" xmlns:cx8="http://schemas.microsoft.com/office/drawing/2016/5/14/chartex" xmlns:mc="http://schemas.openxmlformats.org/markup-compatibility/2006" xmlns:aink="http://schemas.microsoft.com/office/drawing/2016/ink" xmlns:am3d="http://schemas.microsoft.com/office/drawing/2017/model3d" xmlns:o="urn:schemas-microsoft-com:office:office" xmlns:r="http://schemas.openxmlformats.org/officeDocument/2006/relationships" xmlns:m="http://schemas.openxmlformats.org/officeDocument/2006/math" xmlns:v="urn:schemas-microsoft-com:vml" xmlns:wp14="http://schemas.microsoft.com/office/word/2010/wordprocessingDrawing" xmlns:wp="http://schemas.openxmlformats.org/drawingml/2006/wordprocessingDrawing" xmlns:w10="urn:schemas-microsoft-com:office:word" xmlns:w="http://schemas.openxmlformats.org/wordprocessingml/2006/main" xmlns:w14="http://schemas.microsoft.com/office/word/2010/wordml" xmlns:w15="http://schemas.microsoft.com/office/word/2012/wordml" xmlns:w16cid="http://schemas.microsoft.com/office/word/2016/wordml/cid" xmlns:w16se="http://schemas.microsoft.com/office/word/2015/wordml/symex" xmlns:wpg="http://schemas.microsoft.com/office/word/2010/wordprocessingGroup" xmlns:wpi="http://schemas.microsoft.com/office/word/2010/wordprocessingInk" xmlns:wne="http://schemas.microsoft.com/office/word/2006/wordml" xmlns:wps="http://schemas.microsoft.com/office/word/2010/wordprocessingShape" mc:Ignorable="w14 w15 w16se w16cid wp14">
   <w:body>
     <w:p>
       <w:pPr>
@@ -73,7 +73,15 @@
     <w:p/>
     <w:p>
       <w:r>
-        <w:t xml:space="preserve">Dijkstra’s algorithm was invented by a Dutch computer Scientist “Edsger Dijkstra” in 1956, and it was published in 1956. </w:t>
+        <w:t>Dijkstra’s algorithm was invented by a Dutch computer Scientist “</w:t>
+      </w:r>
+      <w:proofErr w:type="spellStart"/>
+      <w:r>
+        <w:t>Edsger</w:t>
+      </w:r>
+      <w:proofErr w:type="spellEnd"/>
+      <w:r>
+        <w:t xml:space="preserve"> Dijkstra” in 1956, and it was published in 1956. </w:t>
       </w:r>
       <w:r>
         <w:t>Dijkstra</w:t>
@@ -377,7 +385,15 @@
         <w:t xml:space="preserve">. The arrows </w:t>
       </w:r>
       <w:r>
-        <w:t>display which direction the algorithm is allowed to take when travelling from node to node</w:t>
+        <w:t xml:space="preserve">display which direction the algorithm </w:t>
+      </w:r>
+      <w:proofErr w:type="gramStart"/>
+      <w:r>
+        <w:t>is allowed to</w:t>
+      </w:r>
+      <w:proofErr w:type="gramEnd"/>
+      <w:r>
+        <w:t xml:space="preserve"> take when travelling from node to node</w:t>
       </w:r>
       <w:r>
         <w:t>.</w:t>
@@ -412,7 +428,15 @@
         <w:t>node and every other node.</w:t>
       </w:r>
       <w:r>
-        <w:t xml:space="preserve"> To start with, we have a list of unvisited nodes. After we choose the starting node in a graph, we set the cost in the list for that node to be 0. We set all the other nodes to have a distance of infinity from the starting node to begin with. The next step is updating the list with the cost of getting to the neighbouring nodes from the current one. After processing all the nodes and all the possible paths, the algorithm compares all the distance travelled to get to a specific node and returns the path with the shortest possible distance.</w:t>
+        <w:t xml:space="preserve"> To start with, we have a list of unvisited nodes. After we choose the starting node in a graph, we set the cost in the list for that node to be 0. We set all the other nodes to have </w:t>
+      </w:r>
+      <w:proofErr w:type="gramStart"/>
+      <w:r>
+        <w:t>a distance of infinity</w:t>
+      </w:r>
+      <w:proofErr w:type="gramEnd"/>
+      <w:r>
+        <w:t xml:space="preserve"> from the starting node to begin with. The next step is updating the list with the cost of getting to the neighbouring nodes from the current one. After processing all the nodes and all the possible paths, the algorithm compares all the distance travelled to get to a specific node and returns the path with the shortest possible distance.</w:t>
       </w:r>
     </w:p>
     <w:p>
@@ -478,7 +502,15 @@
         <w:t>)</w:t>
       </w:r>
       <w:r>
-        <w:t>. In order to choose the node, A* uses the following formula:</w:t>
+        <w:t xml:space="preserve">. </w:t>
+      </w:r>
+      <w:proofErr w:type="gramStart"/>
+      <w:r>
+        <w:t>In order to</w:t>
+      </w:r>
+      <w:proofErr w:type="gramEnd"/>
+      <w:r>
+        <w:t xml:space="preserve"> choose the node, A* uses the following formula:</w:t>
       </w:r>
     </w:p>
     <w:p>
@@ -524,7 +556,15 @@
         <w:t xml:space="preserve">g(n): </w:t>
       </w:r>
       <w:r>
-        <w:t>The cost to reach the node(so far)</w:t>
+        <w:t xml:space="preserve">The cost to reach the </w:t>
+      </w:r>
+      <w:proofErr w:type="gramStart"/>
+      <w:r>
+        <w:t>node(</w:t>
+      </w:r>
+      <w:proofErr w:type="gramEnd"/>
+      <w:r>
+        <w:t>so far)</w:t>
       </w:r>
     </w:p>
     <w:p>
@@ -566,7 +606,15 @@
         <w:t>n</w:t>
       </w:r>
       <w:r>
-        <w:t xml:space="preserve"> is the goal then </w:t>
+        <w:t xml:space="preserve"> is the </w:t>
+      </w:r>
+      <w:proofErr w:type="gramStart"/>
+      <w:r>
+        <w:t>goal</w:t>
+      </w:r>
+      <w:proofErr w:type="gramEnd"/>
+      <w:r>
+        <w:t xml:space="preserve"> then </w:t>
       </w:r>
       <w:r>
         <w:rPr>
@@ -607,7 +655,15 @@
         <w:ind w:firstLine="360"/>
       </w:pPr>
       <w:r>
-        <w:t>A* is similar to Dijkstra’</w:t>
+        <w:t xml:space="preserve">A* is </w:t>
+      </w:r>
+      <w:proofErr w:type="gramStart"/>
+      <w:r>
+        <w:t>similar to</w:t>
+      </w:r>
+      <w:proofErr w:type="gramEnd"/>
+      <w:r>
+        <w:t xml:space="preserve"> Dijkstra’</w:t>
       </w:r>
       <w:r>
         <w:t>s</w:t>
@@ -622,7 +678,15 @@
         <w:t xml:space="preserve">due to its flexibility. A* is so favourable because it combines the pieces of information </w:t>
       </w:r>
       <w:r>
-        <w:t>from Djikstra’s algorithm and information that Greedy Best-First search uses. Specifically, A* favours vertices that are closer to the starting point (</w:t>
+        <w:t xml:space="preserve">from </w:t>
+      </w:r>
+      <w:proofErr w:type="spellStart"/>
+      <w:r>
+        <w:t>Djikstra’s</w:t>
+      </w:r>
+      <w:proofErr w:type="spellEnd"/>
+      <w:r>
+        <w:t xml:space="preserve"> algorithm and information that Greedy Best-First search uses. Specifically, A* favours vertices that are closer to the starting point (</w:t>
       </w:r>
       <w:r>
         <w:t>D</w:t>
@@ -848,7 +912,15 @@
         <w:t xml:space="preserve"> A* </w:t>
       </w:r>
       <w:r>
-        <w:t xml:space="preserve">was used, and the algorithm was changed so that each node keeps track of the previously visited node, in order to find the sequence of steps. Since Euclidian distance is used in this </w:t>
+        <w:t xml:space="preserve">was used, and the algorithm was changed so that each node keeps track of the previously visited node, </w:t>
+      </w:r>
+      <w:proofErr w:type="gramStart"/>
+      <w:r>
+        <w:t>in order to</w:t>
+      </w:r>
+      <w:proofErr w:type="gramEnd"/>
+      <w:r>
+        <w:t xml:space="preserve"> find the sequence of steps. Since Euclidian distance is used in this </w:t>
       </w:r>
       <w:r>
         <w:t>implementation,</w:t>
@@ -876,12 +948,41 @@
           <w:numId w:val="1"/>
         </w:numPr>
       </w:pPr>
+      <w:r>
+        <w:t xml:space="preserve">Breadth </w:t>
+      </w:r>
+      <w:r>
+        <w:t>First</w:t>
+      </w:r>
+      <w:r>
+        <w:t xml:space="preserve"> Search</w:t>
+      </w:r>
+    </w:p>
+    <w:p>
+      <w:r>
+        <w:t>Breadth First Search is a traversing algorithm</w:t>
+      </w:r>
+      <w:r>
+        <w:t>. It starts from a selected node (the starting node for this scenario) and traverses the graph layer by layer</w:t>
+      </w:r>
+      <w:r>
+        <w:t>, therefore exploring</w:t>
+      </w:r>
+      <w:r>
+        <w:t xml:space="preserve"> the neighbouring nodes. After </w:t>
+      </w:r>
+      <w:r>
+        <w:t>that, the algorithm moves to the next layer of neighbouring nodes.</w:t>
+      </w:r>
+    </w:p>
+    <w:p>
+      <w:r>
+        <w:t xml:space="preserve">Neighbouring nodes in this scenario are only the nodes the current node has access to traveling. For example, in Figure 1(CROSS REFERNCE), while at Node 1, the algorithm will check nodes 2 and 3 before travelling, and after it has made a choice, it will only check Node 4, as it doesn’t have access to Node 1 due to the directional arrows. </w:t>
+      </w:r>
       <w:bookmarkStart w:id="0" w:name="_GoBack"/>
       <w:bookmarkEnd w:id="0"/>
-      <w:r>
-        <w:t>Iterative deepening A*</w:t>
-      </w:r>
-    </w:p>
+    </w:p>
+    <w:p/>
     <w:p/>
     <w:p>
       <w:pPr>
@@ -907,7 +1008,15 @@
         <w:t>Because Dijkstra’s algorithm</w:t>
       </w:r>
       <w:r>
-        <w:t xml:space="preserve"> does all the possible calculations in order to find the shortest path in each map, it is not as efficient as other algorithms calculation-wise, which is why it </w:t>
+        <w:t xml:space="preserve"> does all the possible calculations </w:t>
+      </w:r>
+      <w:proofErr w:type="gramStart"/>
+      <w:r>
+        <w:t>in order to</w:t>
+      </w:r>
+      <w:proofErr w:type="gramEnd"/>
+      <w:r>
+        <w:t xml:space="preserve"> find the shortest path in each map, it is not as efficient as other algorithms calculation-wise, which is why it </w:t>
       </w:r>
       <w:r>
         <w:t>was not</w:t>
@@ -943,7 +1052,7 @@
 </file>
 
 <file path=word/numbering.xml><?xml version="1.0" encoding="utf-8"?>
-<w:numbering xmlns:wpc="http://schemas.microsoft.com/office/word/2010/wordprocessingCanvas" xmlns:cx="http://schemas.microsoft.com/office/drawing/2014/chartex" xmlns:mc="http://schemas.openxmlformats.org/markup-compatibility/2006" xmlns:o="urn:schemas-microsoft-com:office:office" xmlns:r="http://schemas.openxmlformats.org/officeDocument/2006/relationships" xmlns:m="http://schemas.openxmlformats.org/officeDocument/2006/math" xmlns:v="urn:schemas-microsoft-com:vml" xmlns:wp14="http://schemas.microsoft.com/office/word/2010/wordprocessingDrawing" xmlns:wp="http://schemas.openxmlformats.org/drawingml/2006/wordprocessingDrawing" xmlns:w10="urn:schemas-microsoft-com:office:word" xmlns:w="http://schemas.openxmlformats.org/wordprocessingml/2006/main" xmlns:w14="http://schemas.microsoft.com/office/word/2010/wordml" xmlns:w15="http://schemas.microsoft.com/office/word/2012/wordml" xmlns:w16se="http://schemas.microsoft.com/office/word/2015/wordml/symex" xmlns:wpg="http://schemas.microsoft.com/office/word/2010/wordprocessingGroup" xmlns:wpi="http://schemas.microsoft.com/office/word/2010/wordprocessingInk" xmlns:wne="http://schemas.microsoft.com/office/word/2006/wordml" xmlns:wps="http://schemas.microsoft.com/office/word/2010/wordprocessingShape" mc:Ignorable="w14 w15 w16se wp14">
+<w:numbering xmlns:wpc="http://schemas.microsoft.com/office/word/2010/wordprocessingCanvas" xmlns:cx="http://schemas.microsoft.com/office/drawing/2014/chartex" xmlns:cx1="http://schemas.microsoft.com/office/drawing/2015/9/8/chartex" xmlns:cx2="http://schemas.microsoft.com/office/drawing/2015/10/21/chartex" xmlns:cx3="http://schemas.microsoft.com/office/drawing/2016/5/9/chartex" xmlns:cx4="http://schemas.microsoft.com/office/drawing/2016/5/10/chartex" xmlns:cx5="http://schemas.microsoft.com/office/drawing/2016/5/11/chartex" xmlns:cx6="http://schemas.microsoft.com/office/drawing/2016/5/12/chartex" xmlns:cx7="http://schemas.microsoft.com/office/drawing/2016/5/13/chartex" xmlns:cx8="http://schemas.microsoft.com/office/drawing/2016/5/14/chartex" xmlns:mc="http://schemas.openxmlformats.org/markup-compatibility/2006" xmlns:aink="http://schemas.microsoft.com/office/drawing/2016/ink" xmlns:am3d="http://schemas.microsoft.com/office/drawing/2017/model3d" xmlns:o="urn:schemas-microsoft-com:office:office" xmlns:r="http://schemas.openxmlformats.org/officeDocument/2006/relationships" xmlns:m="http://schemas.openxmlformats.org/officeDocument/2006/math" xmlns:v="urn:schemas-microsoft-com:vml" xmlns:wp14="http://schemas.microsoft.com/office/word/2010/wordprocessingDrawing" xmlns:wp="http://schemas.openxmlformats.org/drawingml/2006/wordprocessingDrawing" xmlns:w10="urn:schemas-microsoft-com:office:word" xmlns:w="http://schemas.openxmlformats.org/wordprocessingml/2006/main" xmlns:w14="http://schemas.microsoft.com/office/word/2010/wordml" xmlns:w15="http://schemas.microsoft.com/office/word/2012/wordml" xmlns:w16cid="http://schemas.microsoft.com/office/word/2016/wordml/cid" xmlns:w16se="http://schemas.microsoft.com/office/word/2015/wordml/symex" xmlns:wpg="http://schemas.microsoft.com/office/word/2010/wordprocessingGroup" xmlns:wpi="http://schemas.microsoft.com/office/word/2010/wordprocessingInk" xmlns:wne="http://schemas.microsoft.com/office/word/2006/wordml" xmlns:wps="http://schemas.microsoft.com/office/word/2010/wordprocessingShape" mc:Ignorable="w14 w15 w16se w16cid wp14">
   <w:abstractNum w:abstractNumId="0" w15:restartNumberingAfterBreak="0">
     <w:nsid w:val="0C3508F1"/>
     <w:multiLevelType w:val="hybridMultilevel"/>
@@ -1156,7 +1265,7 @@
 </file>
 
 <file path=word/styles.xml><?xml version="1.0" encoding="utf-8"?>
-<w:styles xmlns:mc="http://schemas.openxmlformats.org/markup-compatibility/2006" xmlns:r="http://schemas.openxmlformats.org/officeDocument/2006/relationships" xmlns:w="http://schemas.openxmlformats.org/wordprocessingml/2006/main" xmlns:w14="http://schemas.microsoft.com/office/word/2010/wordml" xmlns:w15="http://schemas.microsoft.com/office/word/2012/wordml" xmlns:w16se="http://schemas.microsoft.com/office/word/2015/wordml/symex" mc:Ignorable="w14 w15 w16se">
+<w:styles xmlns:mc="http://schemas.openxmlformats.org/markup-compatibility/2006" xmlns:r="http://schemas.openxmlformats.org/officeDocument/2006/relationships" xmlns:w="http://schemas.openxmlformats.org/wordprocessingml/2006/main" xmlns:w14="http://schemas.microsoft.com/office/word/2010/wordml" xmlns:w15="http://schemas.microsoft.com/office/word/2012/wordml" xmlns:w16cid="http://schemas.microsoft.com/office/word/2016/wordml/cid" xmlns:w16se="http://schemas.microsoft.com/office/word/2015/wordml/symex" mc:Ignorable="w14 w15 w16se w16cid">
   <w:docDefaults>
     <w:rPrDefault>
       <w:rPr>
@@ -1172,7 +1281,7 @@
       </w:pPr>
     </w:pPrDefault>
   </w:docDefaults>
-  <w:latentStyles w:defLockedState="0" w:defUIPriority="99" w:defSemiHidden="0" w:defUnhideWhenUsed="0" w:defQFormat="0" w:count="371">
+  <w:latentStyles w:defLockedState="0" w:defUIPriority="99" w:defSemiHidden="0" w:defUnhideWhenUsed="0" w:defQFormat="0" w:count="375">
     <w:lsdException w:name="Normal" w:uiPriority="0" w:qFormat="1"/>
     <w:lsdException w:name="heading 1" w:uiPriority="9" w:qFormat="1"/>
     <w:lsdException w:name="heading 2" w:semiHidden="1" w:uiPriority="9" w:unhideWhenUsed="1" w:qFormat="1"/>
@@ -1544,6 +1653,10 @@
     <w:lsdException w:name="List Table 5 Dark Accent 6" w:uiPriority="50"/>
     <w:lsdException w:name="List Table 6 Colorful Accent 6" w:uiPriority="51"/>
     <w:lsdException w:name="List Table 7 Colorful Accent 6" w:uiPriority="52"/>
+    <w:lsdException w:name="Mention" w:semiHidden="1" w:unhideWhenUsed="1"/>
+    <w:lsdException w:name="Smart Hyperlink" w:semiHidden="1" w:unhideWhenUsed="1"/>
+    <w:lsdException w:name="Hashtag" w:semiHidden="1" w:unhideWhenUsed="1"/>
+    <w:lsdException w:name="Unresolved Mention" w:semiHidden="1" w:unhideWhenUsed="1"/>
   </w:latentStyles>
   <w:style w:type="paragraph" w:default="1" w:styleId="Normal">
     <w:name w:val="Normal"/>

</xml_diff>

<commit_message>
Finished writing about Breadth Fist, need to write explanation
</commit_message>
<xml_diff>
--- a/Report/AI_Coursework_Report.docx
+++ b/Report/AI_Coursework_Report.docx
@@ -576,7 +576,15 @@
         <w:t xml:space="preserve">g(n): </w:t>
       </w:r>
       <w:r>
-        <w:t>The cost to reach the node(so far)</w:t>
+        <w:t xml:space="preserve">The cost to reach the </w:t>
+      </w:r>
+      <w:proofErr w:type="gramStart"/>
+      <w:r>
+        <w:t>node(</w:t>
+      </w:r>
+      <w:proofErr w:type="gramEnd"/>
+      <w:r>
+        <w:t>so far)</w:t>
       </w:r>
     </w:p>
     <w:p>
@@ -620,7 +628,15 @@
         <w:t>n</w:t>
       </w:r>
       <w:r>
-        <w:t xml:space="preserve"> is the goal then </w:t>
+        <w:t xml:space="preserve"> is the </w:t>
+      </w:r>
+      <w:proofErr w:type="gramStart"/>
+      <w:r>
+        <w:t>goal</w:t>
+      </w:r>
+      <w:proofErr w:type="gramEnd"/>
+      <w:r>
+        <w:t xml:space="preserve"> then </w:t>
       </w:r>
       <w:r>
         <w:rPr>
@@ -1026,9 +1042,27 @@
     <w:p>
       <w:pPr>
         <w:jc w:val="both"/>
-      </w:pPr>
-      <w:r>
-        <w:t xml:space="preserve">Neighbouring nodes in this scenario are only the nodes the current node has access to traveling. For example, in Figure 1(CROSS REFERNCE), while at Node 1, the algorithm will check nodes 2 and 3 before travelling, and after it has made a choice, it will only check Node 4, as it doesn’t have access to Node 1 due to the directional arrows. </w:t>
+        <w:rPr>
+          <w:color w:val="FF0000"/>
+        </w:rPr>
+      </w:pPr>
+      <w:r>
+        <w:rPr>
+          <w:color w:val="FF0000"/>
+        </w:rPr>
+        <w:t xml:space="preserve">Neighbouring nodes in this scenario are only the nodes the current node has access to </w:t>
+      </w:r>
+      <w:r>
+        <w:rPr>
+          <w:color w:val="FF0000"/>
+        </w:rPr>
+        <w:t>travel from the current node</w:t>
+      </w:r>
+      <w:r>
+        <w:rPr>
+          <w:color w:val="FF0000"/>
+        </w:rPr>
+        <w:t xml:space="preserve">. For example, in Figure 1(CROSS REFERNCE), while at Node 1, the algorithm will check nodes 2 and 3 before travelling, and after it has made a choice, it will only check Node 4, as it doesn’t have access to Node 1 due to the directional arrows. </w:t>
       </w:r>
     </w:p>
     <w:p>
@@ -1052,12 +1086,7 @@
         <w:jc w:val="both"/>
       </w:pPr>
       <w:r>
-        <w:t>First, the algorithm moves horizontally and visits all the nodes in the cur</w:t>
-      </w:r>
-      <w:bookmarkStart w:id="0" w:name="_GoBack"/>
-      <w:bookmarkEnd w:id="0"/>
-      <w:r>
-        <w:t>rent layer</w:t>
+        <w:t>First, the algorithm moves horizontally and visits all the nodes in the current layer</w:t>
       </w:r>
     </w:p>
     <w:p>
@@ -1163,51 +1192,90 @@
       <w:pPr>
         <w:jc w:val="both"/>
       </w:pPr>
-    </w:p>
-    <w:p>
-      <w:pPr>
-        <w:jc w:val="both"/>
-      </w:pPr>
-    </w:p>
-    <w:p>
-      <w:pPr>
-        <w:jc w:val="both"/>
-      </w:pPr>
-    </w:p>
-    <w:p>
-      <w:pPr>
-        <w:jc w:val="both"/>
-      </w:pPr>
-    </w:p>
-    <w:p>
-      <w:pPr>
-        <w:jc w:val="both"/>
-      </w:pPr>
-    </w:p>
-    <w:p>
-      <w:pPr>
-        <w:jc w:val="both"/>
-      </w:pPr>
-    </w:p>
-    <w:p>
-      <w:pPr>
-        <w:jc w:val="both"/>
-      </w:pPr>
-    </w:p>
-    <w:p>
-      <w:pPr>
-        <w:jc w:val="both"/>
-      </w:pPr>
-    </w:p>
-    <w:p>
-      <w:pPr>
-        <w:jc w:val="both"/>
-      </w:pPr>
-    </w:p>
-    <w:p>
-      <w:pPr>
-        <w:jc w:val="both"/>
-      </w:pPr>
+      <w:r>
+        <w:t xml:space="preserve">A graph may contain cycles, which may lead the algorithm to traverse nodes which it has already visited. In order to avoid calculating the routes from nodes the algorithm has already visited, an array </w:t>
+      </w:r>
+      <w:r>
+        <w:t xml:space="preserve">can be used in order to mark the nodes that have already been visited. While processing nodes on a layer, they should be stored in a way so that they may traverse in a similar order. </w:t>
+      </w:r>
+      <w:r>
+        <w:t xml:space="preserve"> In order to achieve this non-recursive implementation, a First in First Out queue may be used. This </w:t>
+      </w:r>
+      <w:r>
+        <w:t>implies</w:t>
+      </w:r>
+      <w:r>
+        <w:t xml:space="preserve"> that the neighbouring nodes that will be visited are </w:t>
+      </w:r>
+      <w:r>
+        <w:t>inserted in the queue</w:t>
+      </w:r>
+      <w:r>
+        <w:t xml:space="preserve"> in the order they are v</w:t>
+      </w:r>
+      <w:r>
+        <w:t>i</w:t>
+      </w:r>
+      <w:r>
+        <w:t>s</w:t>
+      </w:r>
+      <w:r>
+        <w:t>i</w:t>
+      </w:r>
+      <w:r>
+        <w:t>ted, therefore making it easier to visit the child nodes of the current neighbouring nodes later on.</w:t>
+      </w:r>
+    </w:p>
+    <w:p>
+      <w:pPr>
+        <w:jc w:val="both"/>
+      </w:pPr>
+      <w:r>
+        <w:t xml:space="preserve">In order to better understand the implementation, take Figure 2(REFERENCE). Starting from Node 1, the algorithm will visit Nodes 2,3 and 4. They will be stored in the order they are visited, which will allow the algorithm to visit the child nodes of </w:t>
+      </w:r>
+      <w:r>
+        <w:t>2(Node 5)</w:t>
+      </w:r>
+      <w:r>
+        <w:t xml:space="preserve"> first, then </w:t>
+      </w:r>
+      <w:r>
+        <w:t>3(Nodes 5 and 6)</w:t>
+      </w:r>
+      <w:r>
+        <w:t xml:space="preserve">, and then </w:t>
+      </w:r>
+      <w:r>
+        <w:t>4(Nodes 7 and 8) etc.</w:t>
+      </w:r>
+      <w:r>
+        <w:t xml:space="preserve"> </w:t>
+      </w:r>
+    </w:p>
+    <w:p>
+      <w:pPr>
+        <w:jc w:val="both"/>
+      </w:pPr>
+      <w:r>
+        <w:t>https://www.hackerearth.com/practice/algorithms/graphs/breadth-first-search/tutorial/?fbclid=IwAR31QfsXFwSeYJXTU3ymE73XOeN0yq6xxktNDqd1u2oKRIHDg2EU1Z0RelU</w:t>
+      </w:r>
+    </w:p>
+    <w:p>
+      <w:pPr>
+        <w:jc w:val="both"/>
+      </w:pPr>
+    </w:p>
+    <w:p>
+      <w:pPr>
+        <w:jc w:val="both"/>
+      </w:pPr>
+    </w:p>
+    <w:p>
+      <w:pPr>
+        <w:jc w:val="both"/>
+      </w:pPr>
+      <w:bookmarkStart w:id="0" w:name="_GoBack"/>
+      <w:bookmarkEnd w:id="0"/>
     </w:p>
     <w:p>
       <w:pPr>
@@ -1219,6 +1287,7 @@
         <w:jc w:val="both"/>
       </w:pPr>
       <w:r>
+        <w:lastRenderedPageBreak/>
         <w:t>Explanation</w:t>
       </w:r>
     </w:p>
@@ -1233,7 +1302,6 @@
         <w:jc w:val="both"/>
       </w:pPr>
       <w:r>
-        <w:lastRenderedPageBreak/>
         <w:t xml:space="preserve"> </w:t>
       </w:r>
       <w:r>
@@ -1260,6 +1328,19 @@
       <w:pPr>
         <w:jc w:val="both"/>
       </w:pPr>
+    </w:p>
+    <w:p>
+      <w:pPr>
+        <w:pStyle w:val="Heading2"/>
+        <w:numPr>
+          <w:ilvl w:val="0"/>
+          <w:numId w:val="1"/>
+        </w:numPr>
+        <w:jc w:val="both"/>
+      </w:pPr>
+      <w:r>
+        <w:t>References</w:t>
+      </w:r>
     </w:p>
     <w:p>
       <w:pPr>

</xml_diff>

<commit_message>
Breadth first seacrh explanation
</commit_message>
<xml_diff>
--- a/Report/AI_Coursework_Report.docx
+++ b/Report/AI_Coursework_Report.docx
@@ -889,169 +889,98 @@
       <w:pPr>
         <w:ind w:firstLine="720"/>
         <w:jc w:val="both"/>
-        <w:rPr>
-          <w:color w:val="4472C4" w:themeColor="accent1"/>
-        </w:rPr>
-      </w:pPr>
-      <w:r>
-        <w:rPr>
-          <w:color w:val="4472C4" w:themeColor="accent1"/>
-        </w:rPr>
+      </w:pPr>
+      <w:r>
         <w:t>In order to make the algorithm more effective, a</w:t>
       </w:r>
       <w:r>
-        <w:rPr>
-          <w:color w:val="4472C4" w:themeColor="accent1"/>
-        </w:rPr>
         <w:t xml:space="preserve"> priority</w:t>
       </w:r>
       <w:r>
-        <w:rPr>
-          <w:color w:val="4472C4" w:themeColor="accent1"/>
-        </w:rPr>
         <w:t xml:space="preserve"> queue </w:t>
       </w:r>
       <w:r>
-        <w:rPr>
-          <w:color w:val="4472C4" w:themeColor="accent1"/>
-        </w:rPr>
         <w:t>can</w:t>
       </w:r>
       <w:r>
-        <w:rPr>
-          <w:color w:val="4472C4" w:themeColor="accent1"/>
-        </w:rPr>
         <w:t xml:space="preserve"> be used. </w:t>
       </w:r>
       <w:r>
-        <w:rPr>
-          <w:color w:val="4472C4" w:themeColor="accent1"/>
-        </w:rPr>
         <w:t>The queue will make the algorithm more efficient as it will prioritize which nodes are selected first depending on their estimated</w:t>
       </w:r>
       <w:r>
-        <w:rPr>
-          <w:color w:val="4472C4" w:themeColor="accent1"/>
-        </w:rPr>
         <w:t xml:space="preserve"> heuristic</w:t>
       </w:r>
       <w:r>
-        <w:rPr>
-          <w:color w:val="4472C4" w:themeColor="accent1"/>
-        </w:rPr>
         <w:t xml:space="preserve"> cost. Therefore, the nodes that will be processed first are the ones with the minimum estimated cost. This implies that at each step of the algorithm, the node with the lowest </w:t>
       </w:r>
       <w:r>
         <w:rPr>
           <w:b/>
-          <w:color w:val="4472C4" w:themeColor="accent1"/>
         </w:rPr>
         <w:t>f(n)</w:t>
       </w:r>
       <w:r>
-        <w:rPr>
-          <w:color w:val="4472C4" w:themeColor="accent1"/>
-        </w:rPr>
         <w:t xml:space="preserve"> value is removed from the queue, the </w:t>
       </w:r>
       <w:r>
         <w:rPr>
           <w:b/>
-          <w:color w:val="4472C4" w:themeColor="accent1"/>
         </w:rPr>
         <w:t>f</w:t>
       </w:r>
       <w:r>
-        <w:rPr>
-          <w:color w:val="4472C4" w:themeColor="accent1"/>
-        </w:rPr>
         <w:t xml:space="preserve"> and </w:t>
       </w:r>
       <w:r>
         <w:rPr>
           <w:b/>
-          <w:color w:val="4472C4" w:themeColor="accent1"/>
         </w:rPr>
         <w:t>g</w:t>
       </w:r>
       <w:r>
-        <w:rPr>
-          <w:color w:val="4472C4" w:themeColor="accent1"/>
-        </w:rPr>
         <w:t xml:space="preserve"> values are update accordingly, and these neighbours are added to the queue. The algorithm will keep going </w:t>
       </w:r>
       <w:r>
-        <w:rPr>
-          <w:color w:val="4472C4" w:themeColor="accent1"/>
-        </w:rPr>
         <w:t>until</w:t>
       </w:r>
       <w:r>
-        <w:rPr>
-          <w:color w:val="4472C4" w:themeColor="accent1"/>
-        </w:rPr>
         <w:t xml:space="preserve"> the queue is empty or </w:t>
       </w:r>
       <w:r>
-        <w:rPr>
-          <w:color w:val="4472C4" w:themeColor="accent1"/>
-        </w:rPr>
         <w:t>if a</w:t>
       </w:r>
       <w:r>
-        <w:rPr>
-          <w:color w:val="4472C4" w:themeColor="accent1"/>
-        </w:rPr>
         <w:t xml:space="preserve"> goal node has an </w:t>
       </w:r>
       <w:r>
         <w:rPr>
           <w:b/>
-          <w:color w:val="4472C4" w:themeColor="accent1"/>
         </w:rPr>
         <w:t>f</w:t>
       </w:r>
       <w:r>
-        <w:rPr>
-          <w:color w:val="4472C4" w:themeColor="accent1"/>
-        </w:rPr>
         <w:t xml:space="preserve"> value that is lower </w:t>
       </w:r>
       <w:r>
-        <w:rPr>
-          <w:color w:val="4472C4" w:themeColor="accent1"/>
-        </w:rPr>
         <w:t xml:space="preserve">than any node in the </w:t>
       </w:r>
       <w:r>
-        <w:rPr>
-          <w:color w:val="4472C4" w:themeColor="accent1"/>
-        </w:rPr>
         <w:t>queue (</w:t>
       </w:r>
       <w:r>
-        <w:rPr>
-          <w:color w:val="4472C4" w:themeColor="accent1"/>
-        </w:rPr>
         <w:t>REFERENCE WIKI)</w:t>
       </w:r>
       <w:r>
-        <w:rPr>
-          <w:color w:val="4472C4" w:themeColor="accent1"/>
-        </w:rPr>
         <w:t xml:space="preserve">. The </w:t>
       </w:r>
       <w:r>
         <w:rPr>
           <w:b/>
-          <w:color w:val="4472C4" w:themeColor="accent1"/>
         </w:rPr>
         <w:t>f</w:t>
       </w:r>
       <w:r>
-        <w:rPr>
-          <w:color w:val="4472C4" w:themeColor="accent1"/>
-        </w:rPr>
         <w:t xml:space="preserve"> value of the goal represents the cost of the shortest path.</w:t>
       </w:r>
     </w:p>
@@ -1178,6 +1107,7 @@
       <w:r>
         <w:rPr>
           <w:noProof/>
+          <w:lang w:eastAsia="en-GB"/>
         </w:rPr>
         <mc:AlternateContent>
           <mc:Choice Requires="wps">
@@ -1512,12 +1442,7 @@
         <w:t>inserted in the queue</w:t>
       </w:r>
       <w:r>
-        <w:t xml:space="preserve"> in the </w:t>
-      </w:r>
-      <w:bookmarkStart w:id="0" w:name="_GoBack"/>
-      <w:bookmarkEnd w:id="0"/>
-      <w:r>
-        <w:t>order they are v</w:t>
+        <w:t xml:space="preserve"> in the order they are v</w:t>
       </w:r>
       <w:r>
         <w:t>i</w:t>
@@ -1565,26 +1490,6 @@
       <w:r>
         <w:t>https://www.hackerearth.com/practice/algorithms/graphs/breadth-first-search/tutorial/?fbclid=IwAR31QfsXFwSeYJXTU3ymE73XOeN0yq6xxktNDqd1u2oKRIHDg2EU1Z0RelU</w:t>
       </w:r>
-    </w:p>
-    <w:p>
-      <w:pPr>
-        <w:jc w:val="both"/>
-      </w:pPr>
-    </w:p>
-    <w:p>
-      <w:pPr>
-        <w:jc w:val="both"/>
-      </w:pPr>
-    </w:p>
-    <w:p>
-      <w:pPr>
-        <w:jc w:val="both"/>
-      </w:pPr>
-    </w:p>
-    <w:p>
-      <w:pPr>
-        <w:jc w:val="both"/>
-      </w:pPr>
     </w:p>
     <w:p>
       <w:pPr>
@@ -1606,34 +1511,172 @@
         <w:jc w:val="both"/>
       </w:pPr>
       <w:r>
+        <w:lastRenderedPageBreak/>
         <w:t>Explanation</w:t>
       </w:r>
     </w:p>
     <w:p>
       <w:pPr>
-        <w:jc w:val="both"/>
-      </w:pPr>
+        <w:pStyle w:val="Heading3"/>
+        <w:numPr>
+          <w:ilvl w:val="1"/>
+          <w:numId w:val="1"/>
+        </w:numPr>
+        <w:jc w:val="both"/>
+      </w:pPr>
+      <w:proofErr w:type="spellStart"/>
+      <w:r>
+        <w:t>Dijkstra’s</w:t>
+      </w:r>
+      <w:proofErr w:type="spellEnd"/>
+      <w:r>
+        <w:t xml:space="preserve"> Algorithm</w:t>
+      </w:r>
+    </w:p>
+    <w:p>
+      <w:pPr>
+        <w:jc w:val="both"/>
+      </w:pPr>
+      <w:proofErr w:type="spellStart"/>
+      <w:r>
+        <w:t>Dijkstra’s</w:t>
+      </w:r>
+      <w:proofErr w:type="spellEnd"/>
+      <w:r>
+        <w:t xml:space="preserve"> algorithm will visit all the nodes in a graph, and it keeps track of the total cost </w:t>
+      </w:r>
+      <w:r>
+        <w:t xml:space="preserve">from the source node to all the nodes that it’s visited. </w:t>
+      </w:r>
+      <w:r>
+        <w:t xml:space="preserve">It uses this feature to determine the best order to traverse the graph from the source to the node goal. </w:t>
+      </w:r>
+      <w:proofErr w:type="spellStart"/>
+      <w:r>
+        <w:t>Djikstra’s</w:t>
+      </w:r>
+      <w:proofErr w:type="spellEnd"/>
+      <w:r>
+        <w:t xml:space="preserve"> algorithm always returns the shortest path and it works with weighted graphs, but it is not </w:t>
+      </w:r>
+      <w:r>
+        <w:t xml:space="preserve">as </w:t>
+      </w:r>
+      <w:r>
+        <w:t>efficient</w:t>
+      </w:r>
+      <w:r>
+        <w:t xml:space="preserve"> as other algorithms</w:t>
+      </w:r>
+      <w:r>
+        <w:t xml:space="preserve"> computationally</w:t>
+      </w:r>
+      <w:r>
+        <w:t xml:space="preserve"> since it checks every node in a graph, so it takes a longer time to calculate the final path. </w:t>
+      </w:r>
+      <w:proofErr w:type="spellStart"/>
+      <w:r>
+        <w:t>Dijkstra’s</w:t>
+      </w:r>
+      <w:proofErr w:type="spellEnd"/>
+      <w:r>
+        <w:t xml:space="preserve"> algorithm would work for this coursework</w:t>
+      </w:r>
+      <w:r>
+        <w:t>, but it would not be as time efficient as other algorithms, and since one of the aims of this coursework was for then algorithm to find the route as quick as possible, this algorithm was not used.</w:t>
+      </w:r>
+    </w:p>
+    <w:p>
+      <w:pPr>
+        <w:pStyle w:val="Heading3"/>
+        <w:numPr>
+          <w:ilvl w:val="1"/>
+          <w:numId w:val="1"/>
+        </w:numPr>
+        <w:jc w:val="both"/>
+      </w:pPr>
+      <w:r>
+        <w:t>A*</w:t>
+      </w:r>
+    </w:p>
+    <w:p>
+      <w:r>
+        <w:t xml:space="preserve">A * is similar to </w:t>
+      </w:r>
+      <w:proofErr w:type="spellStart"/>
+      <w:r>
+        <w:t>Djikstra</w:t>
+      </w:r>
+      <w:proofErr w:type="spellEnd"/>
+      <w:r>
+        <w:t xml:space="preserve">, </w:t>
+      </w:r>
+      <w:r>
+        <w:t>but it also uses a heuristic to determine how likely each node is close to the goal</w:t>
+      </w:r>
+      <w:r>
+        <w:t xml:space="preserve"> </w:t>
+      </w:r>
+      <w:r>
+        <w:t>in order to make the best decision. Due to this heuristic property of A*</w:t>
+      </w:r>
+      <w:r>
+        <w:t>, it</w:t>
+      </w:r>
+      <w:r>
+        <w:t xml:space="preserve"> will always return the shortest path if one exists, and </w:t>
+      </w:r>
+      <w:proofErr w:type="gramStart"/>
+      <w:r>
+        <w:t>it’s</w:t>
+      </w:r>
+      <w:proofErr w:type="gramEnd"/>
+      <w:r>
+        <w:t xml:space="preserve"> much more time efficient compared to </w:t>
+      </w:r>
+      <w:proofErr w:type="spellStart"/>
+      <w:r>
+        <w:t>Djikstra</w:t>
+      </w:r>
+      <w:proofErr w:type="spellEnd"/>
+      <w:r>
+        <w:t>. For this coursework, it was required to find the shortest path in a timely manner, which is why this algorithm was used.</w:t>
+      </w:r>
+    </w:p>
+    <w:p/>
+    <w:p>
+      <w:r>
+        <w:t>https://gamedev.stackexchange.com/questions/28041/path-finding-algorithms</w:t>
+      </w:r>
+      <w:r>
+        <w:t xml:space="preserve"> </w:t>
+      </w:r>
+    </w:p>
+    <w:p>
+      <w:pPr>
+        <w:pStyle w:val="Heading3"/>
+        <w:numPr>
+          <w:ilvl w:val="1"/>
+          <w:numId w:val="1"/>
+        </w:numPr>
+        <w:jc w:val="both"/>
+      </w:pPr>
+      <w:r>
+        <w:t>Breadth First Search</w:t>
+      </w:r>
+    </w:p>
+    <w:p>
+      <w:pPr>
+        <w:jc w:val="both"/>
+      </w:pPr>
+      <w:bookmarkStart w:id="0" w:name="_GoBack"/>
+      <w:bookmarkEnd w:id="0"/>
     </w:p>
     <w:p>
       <w:pPr>
         <w:ind w:firstLine="720"/>
         <w:jc w:val="both"/>
       </w:pPr>
-      <w:r>
-        <w:t xml:space="preserve"> </w:t>
-      </w:r>
-      <w:r>
-        <w:t>Because Dijkstra’s algorithm</w:t>
-      </w:r>
-      <w:r>
-        <w:t xml:space="preserve"> does all the possible calculations in order to find the shortest path in each map, it is not as efficient as other algorithms calculation-wise, which is why it </w:t>
-      </w:r>
-      <w:r>
-        <w:t>was not</w:t>
-      </w:r>
-      <w:r>
-        <w:t xml:space="preserve"> used for this coursework.</w:t>
-      </w:r>
     </w:p>
     <w:p>
       <w:pPr>

</xml_diff>

<commit_message>
Finished report, will check it tomorrow before submitting
</commit_message>
<xml_diff>
--- a/Report/AI_Coursework_Report.docx
+++ b/Report/AI_Coursework_Report.docx
@@ -75,13 +75,8 @@
         </w:numPr>
         <w:jc w:val="both"/>
       </w:pPr>
-      <w:proofErr w:type="spellStart"/>
-      <w:r>
-        <w:t>Dijkstra’s</w:t>
-      </w:r>
-      <w:proofErr w:type="spellEnd"/>
-      <w:r>
-        <w:t xml:space="preserve"> Algorithm</w:t>
+      <w:r>
+        <w:t>Dijkstra’s Algorithm</w:t>
       </w:r>
     </w:p>
     <w:p>
@@ -141,6 +136,7 @@
                                 <w:u w:val="single"/>
                               </w:rPr>
                             </w:pPr>
+                            <w:bookmarkStart w:id="0" w:name="_Ref531284642"/>
                             <w:r>
                               <w:rPr>
                                 <w:color w:val="4472C4" w:themeColor="accent1"/>
@@ -205,6 +201,7 @@
                               </w:rPr>
                               <w:t>:</w:t>
                             </w:r>
+                            <w:bookmarkEnd w:id="0"/>
                           </w:p>
                         </w:txbxContent>
                       </wps:txbx>
@@ -246,6 +243,7 @@
                           <w:u w:val="single"/>
                         </w:rPr>
                       </w:pPr>
+                      <w:bookmarkStart w:id="1" w:name="_Ref531284642"/>
                       <w:r>
                         <w:rPr>
                           <w:color w:val="4472C4" w:themeColor="accent1"/>
@@ -310,6 +308,7 @@
                         </w:rPr>
                         <w:t>:</w:t>
                       </w:r>
+                      <w:bookmarkEnd w:id="1"/>
                     </w:p>
                   </w:txbxContent>
                 </v:textbox>
@@ -350,7 +349,7 @@
                     </pic:cNvPicPr>
                   </pic:nvPicPr>
                   <pic:blipFill>
-                    <a:blip r:embed="rId5" cstate="print">
+                    <a:blip r:embed="rId6" cstate="print">
                       <a:extLst>
                         <a:ext uri="{28A0092B-C50C-407E-A947-70E740481C1C}">
                           <a14:useLocalDpi xmlns:a14="http://schemas.microsoft.com/office/drawing/2010/main" val="0"/>
@@ -384,39 +383,47 @@
           </wp:anchor>
         </w:drawing>
       </w:r>
-      <w:proofErr w:type="spellStart"/>
-      <w:r>
-        <w:t>Dijkstra’s</w:t>
-      </w:r>
-      <w:proofErr w:type="spellEnd"/>
-      <w:r>
-        <w:t xml:space="preserve"> algorithm was invented by a Dutch computer Scientist “</w:t>
-      </w:r>
-      <w:proofErr w:type="spellStart"/>
-      <w:r>
-        <w:t>Edsger</w:t>
-      </w:r>
-      <w:proofErr w:type="spellEnd"/>
+      <w:r>
+        <w:t>Dijkstra’s algorithm was invented by a Dutch computer Scientist “Edsger Dijkstra” in 1956, and it was published in 1956</w:t>
+      </w:r>
+      <w:sdt>
+        <w:sdtPr>
+          <w:id w:val="868644980"/>
+          <w:citation/>
+        </w:sdtPr>
+        <w:sdtContent>
+          <w:r>
+            <w:fldChar w:fldCharType="begin"/>
+          </w:r>
+          <w:r>
+            <w:instrText xml:space="preserve"> CITATION Yag \l 2057 </w:instrText>
+          </w:r>
+          <w:r>
+            <w:fldChar w:fldCharType="separate"/>
+          </w:r>
+          <w:r>
+            <w:rPr>
+              <w:noProof/>
+            </w:rPr>
+            <w:t xml:space="preserve"> (Yagvalkya Sharma)</w:t>
+          </w:r>
+          <w:r>
+            <w:fldChar w:fldCharType="end"/>
+          </w:r>
+        </w:sdtContent>
+      </w:sdt>
+      <w:r>
+        <w:t xml:space="preserve">. </w:t>
+      </w:r>
+      <w:r>
+        <w:t>Dijkstra</w:t>
+      </w:r>
+      <w:r>
+        <w:t>’s algorithm</w:t>
+      </w:r>
       <w:r>
         <w:t xml:space="preserve"> </w:t>
       </w:r>
-      <w:proofErr w:type="spellStart"/>
-      <w:r>
-        <w:t>Dijkstra</w:t>
-      </w:r>
-      <w:proofErr w:type="spellEnd"/>
-      <w:r>
-        <w:t xml:space="preserve">” in 1956, and it was published in 1956. </w:t>
-      </w:r>
-      <w:r>
-        <w:t>Dijkstra</w:t>
-      </w:r>
-      <w:r>
-        <w:t>’s algorithm</w:t>
-      </w:r>
-      <w:r>
-        <w:t xml:space="preserve"> </w:t>
-      </w:r>
       <w:r>
         <w:t>will always find the shortest route from the start to the end node</w:t>
       </w:r>
@@ -443,7 +450,54 @@
         <w:jc w:val="both"/>
       </w:pPr>
       <w:r>
-        <w:t>For the purposes of this report, a small map has been drawn (See Figure 1). The blue circles represent nodes and the black lines are node paths.</w:t>
+        <w:t xml:space="preserve">For the purposes of this report, a small map has been drawn (See </w:t>
+      </w:r>
+      <w:r>
+        <w:fldChar w:fldCharType="begin"/>
+      </w:r>
+      <w:r>
+        <w:instrText xml:space="preserve"> REF _Ref531284642 \h </w:instrText>
+      </w:r>
+      <w:r>
+        <w:instrText xml:space="preserve"> \* MERGEFORMAT </w:instrText>
+      </w:r>
+      <w:r>
+        <w:fldChar w:fldCharType="separate"/>
+      </w:r>
+      <w:r>
+        <w:rPr>
+          <w:color w:val="4472C4" w:themeColor="accent1"/>
+          <w:u w:val="single"/>
+        </w:rPr>
+        <w:t>Figu</w:t>
+      </w:r>
+      <w:r>
+        <w:rPr>
+          <w:color w:val="4472C4" w:themeColor="accent1"/>
+          <w:u w:val="single"/>
+        </w:rPr>
+        <w:t>r</w:t>
+      </w:r>
+      <w:r>
+        <w:rPr>
+          <w:color w:val="4472C4" w:themeColor="accent1"/>
+          <w:u w:val="single"/>
+        </w:rPr>
+        <w:t xml:space="preserve">e </w:t>
+      </w:r>
+      <w:r>
+        <w:rPr>
+          <w:noProof/>
+          <w:color w:val="4472C4" w:themeColor="accent1"/>
+          <w:u w:val="single"/>
+        </w:rPr>
+        <w:t>1</w:t>
+      </w:r>
+      <w:r>
+        <w:fldChar w:fldCharType="end"/>
+      </w:r>
+      <w:r>
+        <w:t>). The blue circles represent nodes and the black lines are node paths.</w:t>
       </w:r>
       <w:r>
         <w:t xml:space="preserve"> Each path from node to node has a direction, and a cost associated with it</w:t>
@@ -622,15 +676,7 @@
         <w:t xml:space="preserve">g(n): </w:t>
       </w:r>
       <w:r>
-        <w:t xml:space="preserve">The cost to reach the </w:t>
-      </w:r>
-      <w:proofErr w:type="gramStart"/>
-      <w:r>
-        <w:t>node(</w:t>
-      </w:r>
-      <w:proofErr w:type="gramEnd"/>
-      <w:r>
-        <w:t>so far)</w:t>
+        <w:t>The cost to reach the node(so far)</w:t>
       </w:r>
     </w:p>
     <w:p>
@@ -674,15 +720,7 @@
         <w:t>n</w:t>
       </w:r>
       <w:r>
-        <w:t xml:space="preserve"> is the </w:t>
-      </w:r>
-      <w:proofErr w:type="gramStart"/>
-      <w:r>
-        <w:t>goal</w:t>
-      </w:r>
-      <w:proofErr w:type="gramEnd"/>
-      <w:r>
-        <w:t xml:space="preserve"> then </w:t>
+        <w:t xml:space="preserve"> is the goal then </w:t>
       </w:r>
       <w:r>
         <w:rPr>
@@ -740,15 +778,7 @@
         <w:t xml:space="preserve">due to its flexibility. A* is so favourable because it combines the pieces of information </w:t>
       </w:r>
       <w:r>
-        <w:t xml:space="preserve">from </w:t>
-      </w:r>
-      <w:proofErr w:type="spellStart"/>
-      <w:r>
-        <w:t>Djikstra’s</w:t>
-      </w:r>
-      <w:proofErr w:type="spellEnd"/>
-      <w:r>
-        <w:t xml:space="preserve"> algorithm and information that Greedy Best-First search uses. Specifically, A* favours vertices that are closer to the starting point (</w:t>
+        <w:t>from Djikstra’s algorithm and information that Greedy Best-First search uses. Specifically, A* favours vertices that are closer to the starting point (</w:t>
       </w:r>
       <w:r>
         <w:t>D</w:t>
@@ -814,7 +844,7 @@
                     </pic:cNvPicPr>
                   </pic:nvPicPr>
                   <pic:blipFill>
-                    <a:blip r:embed="rId6">
+                    <a:blip r:embed="rId7">
                       <a:extLst>
                         <a:ext uri="{28A0092B-C50C-407E-A947-70E740481C1C}">
                           <a14:useLocalDpi xmlns:a14="http://schemas.microsoft.com/office/drawing/2010/main" val="0"/>
@@ -966,11 +996,34 @@
         <w:t xml:space="preserve">than any node in the </w:t>
       </w:r>
       <w:r>
-        <w:t>queue (</w:t>
-      </w:r>
-      <w:r>
-        <w:t>REFERENCE WIKI)</w:t>
-      </w:r>
+        <w:t xml:space="preserve">queue </w:t>
+      </w:r>
+      <w:sdt>
+        <w:sdtPr>
+          <w:id w:val="1599592982"/>
+          <w:citation/>
+        </w:sdtPr>
+        <w:sdtContent>
+          <w:r>
+            <w:fldChar w:fldCharType="begin"/>
+          </w:r>
+          <w:r>
+            <w:instrText xml:space="preserve"> CITATION ASe \l 2057 </w:instrText>
+          </w:r>
+          <w:r>
+            <w:fldChar w:fldCharType="separate"/>
+          </w:r>
+          <w:r>
+            <w:rPr>
+              <w:noProof/>
+            </w:rPr>
+            <w:t>(Wikipedia, n.d.)</w:t>
+          </w:r>
+          <w:r>
+            <w:fldChar w:fldCharType="end"/>
+          </w:r>
+        </w:sdtContent>
+      </w:sdt>
       <w:r>
         <w:t xml:space="preserve">. The </w:t>
       </w:r>
@@ -1054,7 +1107,36 @@
         <w:t xml:space="preserve"> the neighbouring nodes. After </w:t>
       </w:r>
       <w:r>
-        <w:t>that, the algorithm moves to the next layer of neighbouring nodes.</w:t>
+        <w:t>that, the algorithm moves to the next layer of neighbouring nodes</w:t>
+      </w:r>
+      <w:sdt>
+        <w:sdtPr>
+          <w:id w:val="744996689"/>
+          <w:citation/>
+        </w:sdtPr>
+        <w:sdtContent>
+          <w:r>
+            <w:fldChar w:fldCharType="begin"/>
+          </w:r>
+          <w:r>
+            <w:instrText xml:space="preserve"> CITATION Pra \l 2057 </w:instrText>
+          </w:r>
+          <w:r>
+            <w:fldChar w:fldCharType="separate"/>
+          </w:r>
+          <w:r>
+            <w:rPr>
+              <w:noProof/>
+            </w:rPr>
+            <w:t xml:space="preserve"> (Garg, n.d.)</w:t>
+          </w:r>
+          <w:r>
+            <w:fldChar w:fldCharType="end"/>
+          </w:r>
+        </w:sdtContent>
+      </w:sdt>
+      <w:r>
+        <w:t>.</w:t>
       </w:r>
     </w:p>
     <w:p>
@@ -1156,6 +1238,7 @@
                                 <w:u w:val="single"/>
                               </w:rPr>
                             </w:pPr>
+                            <w:bookmarkStart w:id="2" w:name="_Ref531284822"/>
                             <w:r>
                               <w:rPr>
                                 <w:color w:val="4472C4" w:themeColor="accent1"/>
@@ -1220,6 +1303,7 @@
                               </w:rPr>
                               <w:t>:</w:t>
                             </w:r>
+                            <w:bookmarkEnd w:id="2"/>
                           </w:p>
                         </w:txbxContent>
                       </wps:txbx>
@@ -1256,6 +1340,7 @@
                           <w:u w:val="single"/>
                         </w:rPr>
                       </w:pPr>
+                      <w:bookmarkStart w:id="3" w:name="_Ref531284822"/>
                       <w:r>
                         <w:rPr>
                           <w:color w:val="4472C4" w:themeColor="accent1"/>
@@ -1320,6 +1405,7 @@
                         </w:rPr>
                         <w:t>:</w:t>
                       </w:r>
+                      <w:bookmarkEnd w:id="3"/>
                     </w:p>
                   </w:txbxContent>
                 </v:textbox>
@@ -1360,7 +1446,7 @@
                     </pic:cNvPicPr>
                   </pic:nvPicPr>
                   <pic:blipFill>
-                    <a:blip r:embed="rId7" cstate="print">
+                    <a:blip r:embed="rId8" cstate="print">
                       <a:extLst>
                         <a:ext uri="{28A0092B-C50C-407E-A947-70E740481C1C}">
                           <a14:useLocalDpi xmlns:a14="http://schemas.microsoft.com/office/drawing/2010/main" val="0"/>
@@ -1407,7 +1493,43 @@
         <w:jc w:val="both"/>
       </w:pPr>
       <w:r>
-        <w:t xml:space="preserve">For the sake of the explanation, a graph has been drawn (See figure 2 REFERENCE). The black arrow lines are the directions the algorithm is allowed to </w:t>
+        <w:t>For the sake of the explanation, a graph has been drawn (</w:t>
+      </w:r>
+      <w:r>
+        <w:t xml:space="preserve">See </w:t>
+      </w:r>
+      <w:r>
+        <w:fldChar w:fldCharType="begin"/>
+      </w:r>
+      <w:r>
+        <w:instrText xml:space="preserve"> REF _Ref531284822 \h </w:instrText>
+      </w:r>
+      <w:r>
+        <w:instrText xml:space="preserve"> \* MERGEFORMAT </w:instrText>
+      </w:r>
+      <w:r>
+        <w:fldChar w:fldCharType="separate"/>
+      </w:r>
+      <w:r>
+        <w:rPr>
+          <w:color w:val="4472C4" w:themeColor="accent1"/>
+          <w:u w:val="single"/>
+        </w:rPr>
+        <w:t xml:space="preserve">Figure </w:t>
+      </w:r>
+      <w:r>
+        <w:rPr>
+          <w:noProof/>
+          <w:color w:val="4472C4" w:themeColor="accent1"/>
+          <w:u w:val="single"/>
+        </w:rPr>
+        <w:t>2</w:t>
+      </w:r>
+      <w:r>
+        <w:fldChar w:fldCharType="end"/>
+      </w:r>
+      <w:r>
+        <w:t xml:space="preserve">). The black arrow lines are the directions the algorithm is allowed to </w:t>
       </w:r>
       <w:r>
         <w:t>go when travelling</w:t>
@@ -1462,7 +1584,40 @@
         <w:jc w:val="both"/>
       </w:pPr>
       <w:r>
-        <w:t xml:space="preserve">In order to better understand the implementation, take Figure 2(REFERENCE). Starting from Node 1, the algorithm will visit Nodes 2,3 and 4. They will be stored in the order they are visited, which will allow the algorithm to visit the child nodes of </w:t>
+        <w:t xml:space="preserve">In order to better understand the implementation, take </w:t>
+      </w:r>
+      <w:r>
+        <w:fldChar w:fldCharType="begin"/>
+      </w:r>
+      <w:r>
+        <w:instrText xml:space="preserve"> REF _Ref531284822 \h </w:instrText>
+      </w:r>
+      <w:r>
+        <w:instrText xml:space="preserve"> \* MERGEFORMAT </w:instrText>
+      </w:r>
+      <w:r>
+        <w:fldChar w:fldCharType="separate"/>
+      </w:r>
+      <w:r>
+        <w:rPr>
+          <w:color w:val="4472C4" w:themeColor="accent1"/>
+          <w:u w:val="single"/>
+        </w:rPr>
+        <w:t xml:space="preserve">Figure </w:t>
+      </w:r>
+      <w:r>
+        <w:rPr>
+          <w:noProof/>
+          <w:color w:val="4472C4" w:themeColor="accent1"/>
+          <w:u w:val="single"/>
+        </w:rPr>
+        <w:t>2</w:t>
+      </w:r>
+      <w:r>
+        <w:fldChar w:fldCharType="end"/>
+      </w:r>
+      <w:r>
+        <w:t xml:space="preserve">. Starting from Node 1, the algorithm will visit Nodes 2,3 and 4. They will be stored in the order they are visited, which will allow the algorithm to visit the child nodes of </w:t>
       </w:r>
       <w:r>
         <w:t>2(Node 5)</w:t>
@@ -1482,19 +1637,6 @@
       <w:r>
         <w:t xml:space="preserve"> </w:t>
       </w:r>
-    </w:p>
-    <w:p>
-      <w:pPr>
-        <w:jc w:val="both"/>
-      </w:pPr>
-      <w:r>
-        <w:t>https://www.hackerearth.com/practice/algorithms/graphs/breadth-first-search/tutorial/?fbclid=IwAR31QfsXFwSeYJXTU3ymE73XOeN0yq6xxktNDqd1u2oKRIHDg2EU1Z0RelU</w:t>
-      </w:r>
-    </w:p>
-    <w:p>
-      <w:pPr>
-        <w:jc w:val="both"/>
-      </w:pPr>
     </w:p>
     <w:p>
       <w:pPr>
@@ -1524,40 +1666,46 @@
         </w:numPr>
         <w:jc w:val="both"/>
       </w:pPr>
-      <w:proofErr w:type="spellStart"/>
-      <w:r>
-        <w:t>Dijkstra’s</w:t>
-      </w:r>
-      <w:proofErr w:type="spellEnd"/>
-      <w:r>
-        <w:t xml:space="preserve"> Algorithm</w:t>
-      </w:r>
-    </w:p>
-    <w:p>
-      <w:pPr>
-        <w:jc w:val="both"/>
-      </w:pPr>
-      <w:proofErr w:type="spellStart"/>
-      <w:r>
-        <w:t>Dijkstra’s</w:t>
-      </w:r>
-      <w:proofErr w:type="spellEnd"/>
-      <w:r>
-        <w:t xml:space="preserve"> algorithm will visit all the nodes in a graph, and it keeps track of the total cost </w:t>
+      <w:r>
+        <w:t>Dijkstra’s Algorithm</w:t>
+      </w:r>
+    </w:p>
+    <w:p>
+      <w:pPr>
+        <w:jc w:val="both"/>
+      </w:pPr>
+      <w:r>
+        <w:t xml:space="preserve">Dijkstra’s algorithm will visit all the nodes in a graph, and it keeps </w:t>
+      </w:r>
+      <w:r>
+        <w:t xml:space="preserve">a </w:t>
+      </w:r>
+      <w:r>
+        <w:t xml:space="preserve">track of the total cost </w:t>
       </w:r>
       <w:r>
         <w:t xml:space="preserve">from the source node to all the nodes that it’s visited. </w:t>
       </w:r>
       <w:r>
-        <w:t xml:space="preserve">It uses this feature to determine the best order to traverse the graph from the source to the node goal. </w:t>
-      </w:r>
-      <w:proofErr w:type="spellStart"/>
-      <w:r>
-        <w:t>Djikstra’s</w:t>
-      </w:r>
-      <w:proofErr w:type="spellEnd"/>
-      <w:r>
-        <w:t xml:space="preserve"> algorithm always returns the shortest path and it works with weighted graphs, but it is not </w:t>
+        <w:t>It uses this feature to determine the best order to traverse the graph from</w:t>
+      </w:r>
+      <w:r>
+        <w:t xml:space="preserve"> the source to the node goal. D</w:t>
+      </w:r>
+      <w:r>
+        <w:t>i</w:t>
+      </w:r>
+      <w:r>
+        <w:t>j</w:t>
+      </w:r>
+      <w:r>
+        <w:t xml:space="preserve">kstra’s algorithm always returns the shortest path and it works with </w:t>
+      </w:r>
+      <w:r>
+        <w:t>weighted (i.e. the distance between each adjacent node is not always the same)</w:t>
+      </w:r>
+      <w:r>
+        <w:t xml:space="preserve"> graphs, but it is not </w:t>
       </w:r>
       <w:r>
         <w:t xml:space="preserve">as </w:t>
@@ -1572,15 +1720,7 @@
         <w:t xml:space="preserve"> computationally</w:t>
       </w:r>
       <w:r>
-        <w:t xml:space="preserve"> since it checks every node in a graph, so it takes a longer time to calculate the final path. </w:t>
-      </w:r>
-      <w:proofErr w:type="spellStart"/>
-      <w:r>
-        <w:t>Dijkstra’s</w:t>
-      </w:r>
-      <w:proofErr w:type="spellEnd"/>
-      <w:r>
-        <w:t xml:space="preserve"> algorithm would work for this coursework</w:t>
+        <w:t xml:space="preserve"> since it checks every node in a graph, so it takes a longer time to calculate the final path. Dijkstra’s algorithm would work for this coursework</w:t>
       </w:r>
       <w:r>
         <w:t>, but it would not be as time efficient as other algorithms, and since one of the aims of this coursework was for then algorithm to find the route as quick as possible, this algorithm was not used.</w:t>
@@ -1601,15 +1741,16 @@
     </w:p>
     <w:p>
       <w:r>
-        <w:t xml:space="preserve">A * is similar to </w:t>
-      </w:r>
-      <w:proofErr w:type="spellStart"/>
-      <w:r>
-        <w:t>Djikstra</w:t>
-      </w:r>
-      <w:proofErr w:type="spellEnd"/>
-      <w:r>
-        <w:t xml:space="preserve">, </w:t>
+        <w:t>A * is similar to D</w:t>
+      </w:r>
+      <w:r>
+        <w:t>i</w:t>
+      </w:r>
+      <w:r>
+        <w:t>j</w:t>
+      </w:r>
+      <w:r>
+        <w:t xml:space="preserve">kstra, </w:t>
       </w:r>
       <w:r>
         <w:t>but it also uses a heuristic to determine how likely each node is close to the goal</w:t>
@@ -1626,30 +1767,28 @@
       <w:r>
         <w:t xml:space="preserve"> will always return the shortest path if one exists, and </w:t>
       </w:r>
-      <w:proofErr w:type="gramStart"/>
-      <w:r>
-        <w:t>it’s</w:t>
-      </w:r>
-      <w:proofErr w:type="gramEnd"/>
-      <w:r>
-        <w:t xml:space="preserve"> much more time efficient compared to </w:t>
-      </w:r>
-      <w:proofErr w:type="spellStart"/>
-      <w:r>
-        <w:t>Djikstra</w:t>
-      </w:r>
-      <w:proofErr w:type="spellEnd"/>
-      <w:r>
-        <w:t>. For this coursework, it was required to find the shortest path in a timely manner, which is why this algorithm was used.</w:t>
-      </w:r>
-    </w:p>
-    <w:p/>
-    <w:p>
-      <w:r>
-        <w:t>https://gamedev.stackexchange.com/questions/28041/path-finding-algorithms</w:t>
-      </w:r>
-      <w:r>
-        <w:t xml:space="preserve"> </w:t>
+      <w:r>
+        <w:t>it i</w:t>
+      </w:r>
+      <w:r>
+        <w:t>s</w:t>
+      </w:r>
+      <w:r>
+        <w:t xml:space="preserve"> much mo</w:t>
+      </w:r>
+      <w:r>
+        <w:t>re time efficient compared to D</w:t>
+      </w:r>
+      <w:r>
+        <w:t>i</w:t>
+      </w:r>
+      <w:r>
+        <w:t>j</w:t>
+      </w:r>
+      <w:bookmarkStart w:id="4" w:name="_GoBack"/>
+      <w:bookmarkEnd w:id="4"/>
+      <w:r>
+        <w:t>kstra. For this coursework, it was required to find the shortest path in a timely manner, which is why this algorithm was used.</w:t>
       </w:r>
     </w:p>
     <w:p>
@@ -1669,54 +1808,267 @@
       <w:pPr>
         <w:jc w:val="both"/>
       </w:pPr>
-      <w:bookmarkStart w:id="0" w:name="_GoBack"/>
-      <w:bookmarkEnd w:id="0"/>
-    </w:p>
-    <w:p>
-      <w:pPr>
-        <w:ind w:firstLine="720"/>
-        <w:jc w:val="both"/>
-      </w:pPr>
-    </w:p>
-    <w:p>
-      <w:pPr>
-        <w:pStyle w:val="Heading3"/>
-        <w:ind w:left="1080"/>
-        <w:jc w:val="both"/>
-      </w:pPr>
-    </w:p>
-    <w:p>
-      <w:pPr>
-        <w:jc w:val="both"/>
-      </w:pPr>
-    </w:p>
-    <w:p>
-      <w:pPr>
-        <w:pStyle w:val="Heading2"/>
-        <w:numPr>
-          <w:ilvl w:val="0"/>
-          <w:numId w:val="1"/>
-        </w:numPr>
-        <w:jc w:val="both"/>
-      </w:pPr>
-      <w:r>
-        <w:t>References</w:t>
-      </w:r>
-    </w:p>
-    <w:p>
-      <w:pPr>
-        <w:jc w:val="both"/>
-        <w:rPr>
-          <w:sz w:val="20"/>
-          <w:szCs w:val="20"/>
-        </w:rPr>
-      </w:pPr>
-    </w:p>
-    <w:p>
-      <w:pPr>
-        <w:jc w:val="both"/>
-      </w:pPr>
-    </w:p>
+      <w:r>
+        <w:t xml:space="preserve">The Breadth First Search algorithm performs simple graph traversal by visiting each layer of children </w:t>
+      </w:r>
+      <w:r>
+        <w:t xml:space="preserve">at a time, and it stops when </w:t>
+      </w:r>
+      <w:r>
+        <w:t>the</w:t>
+      </w:r>
+      <w:r>
+        <w:t xml:space="preserve"> p</w:t>
+      </w:r>
+      <w:r>
+        <w:t>ath is found</w:t>
+      </w:r>
+      <w:r>
+        <w:t>.</w:t>
+      </w:r>
+      <w:r>
+        <w:t xml:space="preserve"> For weighted graphs, Breadth First </w:t>
+      </w:r>
+      <w:r>
+        <w:t>search</w:t>
+      </w:r>
+      <w:r>
+        <w:t xml:space="preserve"> is not guaranteed to find the shortest path, but it will find a path if one exists. If the graph is unweighted, it finds the shortest path but not as efficiently computationally and time-wise as A*, due to the fact that it processes all the nodes in a graph.  For this coursework in particular, this algorithm </w:t>
+      </w:r>
+      <w:r>
+        <w:t>could</w:t>
+      </w:r>
+      <w:r>
+        <w:t xml:space="preserve"> have been used, but due </w:t>
+      </w:r>
+      <w:r>
+        <w:t>to the lack of time efficiency compared to A*, it was not used.</w:t>
+      </w:r>
+    </w:p>
+    <w:sdt>
+      <w:sdtPr>
+        <w:id w:val="-416015134"/>
+        <w:docPartObj>
+          <w:docPartGallery w:val="Bibliographies"/>
+          <w:docPartUnique/>
+        </w:docPartObj>
+      </w:sdtPr>
+      <w:sdtEndPr>
+        <w:rPr>
+          <w:rFonts w:asciiTheme="minorHAnsi" w:eastAsiaTheme="minorHAnsi" w:hAnsiTheme="minorHAnsi" w:cstheme="minorBidi"/>
+          <w:color w:val="auto"/>
+          <w:sz w:val="22"/>
+          <w:szCs w:val="22"/>
+        </w:rPr>
+      </w:sdtEndPr>
+      <w:sdtContent>
+        <w:p>
+          <w:pPr>
+            <w:pStyle w:val="Heading1"/>
+            <w:numPr>
+              <w:ilvl w:val="0"/>
+              <w:numId w:val="1"/>
+            </w:numPr>
+            <w:rPr>
+              <w:sz w:val="26"/>
+              <w:szCs w:val="26"/>
+            </w:rPr>
+          </w:pPr>
+          <w:r>
+            <w:rPr>
+              <w:sz w:val="26"/>
+              <w:szCs w:val="26"/>
+            </w:rPr>
+            <w:t>References</w:t>
+          </w:r>
+        </w:p>
+        <w:sdt>
+          <w:sdtPr>
+            <w:id w:val="-573587230"/>
+            <w:bibliography/>
+          </w:sdtPr>
+          <w:sdtContent>
+            <w:p>
+              <w:pPr>
+                <w:pStyle w:val="Bibliography"/>
+                <w:ind w:left="720" w:hanging="720"/>
+                <w:rPr>
+                  <w:noProof/>
+                  <w:sz w:val="24"/>
+                  <w:szCs w:val="24"/>
+                </w:rPr>
+              </w:pPr>
+              <w:r>
+                <w:fldChar w:fldCharType="begin"/>
+              </w:r>
+              <w:r>
+                <w:instrText xml:space="preserve"> BIBLIOGRAPHY </w:instrText>
+              </w:r>
+              <w:r>
+                <w:fldChar w:fldCharType="separate"/>
+              </w:r>
+              <w:r>
+                <w:rPr>
+                  <w:i/>
+                  <w:iCs/>
+                  <w:noProof/>
+                </w:rPr>
+                <w:t>Dijkstra's Algorithm.</w:t>
+              </w:r>
+              <w:r>
+                <w:rPr>
+                  <w:noProof/>
+                </w:rPr>
+                <w:t xml:space="preserve"> (n.d.). Retrieved from https://en.wikipedia.org/wiki/Dijkstra%27s_algorithm: https://en.wikipedia.org/wiki/Dijkstra%27s_algorithm</w:t>
+              </w:r>
+            </w:p>
+            <w:p>
+              <w:pPr>
+                <w:pStyle w:val="Bibliography"/>
+                <w:ind w:left="720" w:hanging="720"/>
+                <w:rPr>
+                  <w:noProof/>
+                </w:rPr>
+              </w:pPr>
+              <w:r>
+                <w:rPr>
+                  <w:i/>
+                  <w:iCs/>
+                  <w:noProof/>
+                </w:rPr>
+                <w:t>Game Dev Stack Exchange</w:t>
+              </w:r>
+              <w:r>
+                <w:rPr>
+                  <w:noProof/>
+                </w:rPr>
+                <w:t xml:space="preserve">. (n.d.). Retrieved from Path Finding Algorithms: https://gamedev.stackexchange.com/questions/28041/path-finding-algorithms </w:t>
+              </w:r>
+            </w:p>
+            <w:p>
+              <w:pPr>
+                <w:pStyle w:val="Bibliography"/>
+                <w:ind w:left="720" w:hanging="720"/>
+                <w:rPr>
+                  <w:noProof/>
+                </w:rPr>
+              </w:pPr>
+              <w:r>
+                <w:rPr>
+                  <w:noProof/>
+                </w:rPr>
+                <w:t xml:space="preserve">Garg, P. (n.d.). </w:t>
+              </w:r>
+              <w:r>
+                <w:rPr>
+                  <w:i/>
+                  <w:iCs/>
+                  <w:noProof/>
+                </w:rPr>
+                <w:t>Breadth First Search</w:t>
+              </w:r>
+              <w:r>
+                <w:rPr>
+                  <w:noProof/>
+                </w:rPr>
+                <w:t>. Retrieved from HackerEarth: https://www.hackerearth.com/practice/algorithms/graphs/breadth-first-search/tutorial/?fbclid=IwAR1Kx_uKgoZJ8N8Lg_k25RAU_5j7QpgF24m4UqpZuhFIW1NaIyombGEYWSM</w:t>
+              </w:r>
+            </w:p>
+            <w:p>
+              <w:pPr>
+                <w:pStyle w:val="Bibliography"/>
+                <w:ind w:left="720" w:hanging="720"/>
+                <w:rPr>
+                  <w:noProof/>
+                </w:rPr>
+              </w:pPr>
+              <w:r>
+                <w:rPr>
+                  <w:noProof/>
+                </w:rPr>
+                <w:t xml:space="preserve">Thomas Cormen, D. B. (n.d.). </w:t>
+              </w:r>
+              <w:r>
+                <w:rPr>
+                  <w:i/>
+                  <w:iCs/>
+                  <w:noProof/>
+                </w:rPr>
+                <w:t>The breadth-first search algorithm</w:t>
+              </w:r>
+              <w:r>
+                <w:rPr>
+                  <w:noProof/>
+                </w:rPr>
+                <w:t>. Retrieved from Khan Academy: https://www.khanacademy.org/computing/computer-science/algorithms/breadth-first-search/a/the-breadth-first-search-algorithm?fbclid=IwAR1XPx6GYgOmOLWZMWsjD7JqwKbhkZgrpMn1XpZYC6Z2npr2Y1koRVLMIa4</w:t>
+              </w:r>
+            </w:p>
+            <w:p>
+              <w:pPr>
+                <w:pStyle w:val="Bibliography"/>
+                <w:ind w:left="720" w:hanging="720"/>
+                <w:rPr>
+                  <w:noProof/>
+                </w:rPr>
+              </w:pPr>
+              <w:r>
+                <w:rPr>
+                  <w:i/>
+                  <w:iCs/>
+                  <w:noProof/>
+                </w:rPr>
+                <w:t>Wikipedia</w:t>
+              </w:r>
+              <w:r>
+                <w:rPr>
+                  <w:noProof/>
+                </w:rPr>
+                <w:t>. (n.d.). Retrieved from A Star Search Algorithm: https://en.wikipedia.org/wiki/A*_search_algorithm</w:t>
+              </w:r>
+            </w:p>
+            <w:p>
+              <w:pPr>
+                <w:pStyle w:val="Bibliography"/>
+                <w:ind w:left="720" w:hanging="720"/>
+                <w:rPr>
+                  <w:noProof/>
+                </w:rPr>
+              </w:pPr>
+              <w:r>
+                <w:rPr>
+                  <w:noProof/>
+                </w:rPr>
+                <w:t xml:space="preserve">Yagvalkya Sharma, S. C. (n.d.). </w:t>
+              </w:r>
+              <w:r>
+                <w:rPr>
+                  <w:i/>
+                  <w:iCs/>
+                  <w:noProof/>
+                </w:rPr>
+                <w:t>International Journal of Electronics and Computer Science Engineering .</w:t>
+              </w:r>
+              <w:r>
+                <w:rPr>
+                  <w:noProof/>
+                </w:rPr>
+                <w:t xml:space="preserve"> Retrieved from www.ijecse.org .</w:t>
+              </w:r>
+            </w:p>
+            <w:p>
+              <w:r>
+                <w:rPr>
+                  <w:b/>
+                  <w:bCs/>
+                  <w:noProof/>
+                </w:rPr>
+                <w:fldChar w:fldCharType="end"/>
+              </w:r>
+            </w:p>
+          </w:sdtContent>
+        </w:sdt>
+      </w:sdtContent>
+    </w:sdt>
     <w:sectPr>
       <w:pgSz w:w="11906" w:h="16838"/>
       <w:pgMar w:top="1440" w:right="1440" w:bottom="1440" w:left="1440" w:header="708" w:footer="708" w:gutter="0"/>
@@ -2587,6 +2939,14 @@
       <w:contextualSpacing/>
     </w:pPr>
   </w:style>
+  <w:style w:type="paragraph" w:styleId="Bibliography">
+    <w:name w:val="Bibliography"/>
+    <w:basedOn w:val="Normal"/>
+    <w:next w:val="Normal"/>
+    <w:uiPriority w:val="37"/>
+    <w:unhideWhenUsed/>
+    <w:rsid w:val="00E86740"/>
+  </w:style>
 </w:styles>
 </file>
 
@@ -2883,4 +3243,102 @@
     </a:ext>
   </a:extLst>
 </a:theme>
+</file>
+
+<file path=customXml/item1.xml><?xml version="1.0" encoding="utf-8"?>
+<b:Sources xmlns:b="http://schemas.openxmlformats.org/officeDocument/2006/bibliography" xmlns="http://schemas.openxmlformats.org/officeDocument/2006/bibliography" SelectedStyle="\APASixthEditionOfficeOnline.xsl" StyleName="APA" Version="6">
+  <b:Source>
+    <b:Tag>Yag</b:Tag>
+    <b:SourceType>DocumentFromInternetSite</b:SourceType>
+    <b:Guid>{6A52962D-8350-45E3-9EF8-6D952CD013AF}</b:Guid>
+    <b:Title>International Journal of Electronics and Computer Science Engineering </b:Title>
+    <b:Author>
+      <b:Author>
+        <b:NameList>
+          <b:Person>
+            <b:Last>Yagvalkya Sharma</b:Last>
+            <b:First>Subhash</b:First>
+            <b:Middle>Chandra Saini, Manisha Bhandhar</b:Middle>
+          </b:Person>
+        </b:NameList>
+      </b:Author>
+    </b:Author>
+    <b:InternetSiteTitle>www.ijecse.org </b:InternetSiteTitle>
+    <b:RefOrder>1</b:RefOrder>
+  </b:Source>
+  <b:Source>
+    <b:Tag>Dij</b:Tag>
+    <b:SourceType>DocumentFromInternetSite</b:SourceType>
+    <b:Guid>{507E10CC-A18D-4CBA-9F45-3FC1FB3C3225}</b:Guid>
+    <b:Title>Dijkstra's Algorithm</b:Title>
+    <b:InternetSiteTitle>https://en.wikipedia.org/wiki/Dijkstra%27s_algorithm</b:InternetSiteTitle>
+    <b:URL>https://en.wikipedia.org/wiki/Dijkstra%27s_algorithm</b:URL>
+    <b:RefOrder>4</b:RefOrder>
+  </b:Source>
+  <b:Source>
+    <b:Tag>Pra</b:Tag>
+    <b:SourceType>InternetSite</b:SourceType>
+    <b:Guid>{D647869F-3AEA-4EF9-99E6-A567CBC9AB98}</b:Guid>
+    <b:Author>
+      <b:Author>
+        <b:NameList>
+          <b:Person>
+            <b:Last>Garg</b:Last>
+            <b:First>Prateek</b:First>
+          </b:Person>
+        </b:NameList>
+      </b:Author>
+    </b:Author>
+    <b:Title>Breadth First Search</b:Title>
+    <b:InternetSiteTitle>HackerEarth</b:InternetSiteTitle>
+    <b:URL>https://www.hackerearth.com/practice/algorithms/graphs/breadth-first-search/tutorial/?fbclid=IwAR1Kx_uKgoZJ8N8Lg_k25RAU_5j7QpgF24m4UqpZuhFIW1NaIyombGEYWSM</b:URL>
+    <b:RefOrder>3</b:RefOrder>
+  </b:Source>
+  <b:Source>
+    <b:Tag>Tho</b:Tag>
+    <b:SourceType>InternetSite</b:SourceType>
+    <b:Guid>{001AD050-A55F-4601-BE47-93D1FF5FE46E}</b:Guid>
+    <b:Author>
+      <b:Author>
+        <b:NameList>
+          <b:Person>
+            <b:Last>Thomas Cormen</b:Last>
+            <b:First>Devin</b:First>
+            <b:Middle>Balkcom, Khan Academy computing curriculum team</b:Middle>
+          </b:Person>
+        </b:NameList>
+      </b:Author>
+    </b:Author>
+    <b:Title>The breadth-first search algorithm</b:Title>
+    <b:InternetSiteTitle>Khan Academy</b:InternetSiteTitle>
+    <b:URL>https://www.khanacademy.org/computing/computer-science/algorithms/breadth-first-search/a/the-breadth-first-search-algorithm?fbclid=IwAR1XPx6GYgOmOLWZMWsjD7JqwKbhkZgrpMn1XpZYC6Z2npr2Y1koRVLMIa4</b:URL>
+    <b:RefOrder>5</b:RefOrder>
+  </b:Source>
+  <b:Source>
+    <b:Tag>ASe</b:Tag>
+    <b:SourceType>InternetSite</b:SourceType>
+    <b:Guid>{6F6A163B-F277-450B-8523-0F64EB686DDB}</b:Guid>
+    <b:Title>Wikipedia</b:Title>
+    <b:InternetSiteTitle>A Star Search Algorithm</b:InternetSiteTitle>
+    <b:URL>https://en.wikipedia.org/wiki/A*_search_algorithm</b:URL>
+    <b:RefOrder>2</b:RefOrder>
+  </b:Source>
+  <b:Source>
+    <b:Tag>Gam</b:Tag>
+    <b:SourceType>InternetSite</b:SourceType>
+    <b:Guid>{929FDF8B-E8EC-4DDA-AF5B-33F4A2E44DB4}</b:Guid>
+    <b:Title>Game Dev Stack Exchange</b:Title>
+    <b:InternetSiteTitle>Path Finding Algorithms</b:InternetSiteTitle>
+    <b:URL>https://gamedev.stackexchange.com/questions/28041/path-finding-algorithms </b:URL>
+    <b:RefOrder>6</b:RefOrder>
+  </b:Source>
+</b:Sources>
+</file>
+
+<file path=customXml/itemProps1.xml><?xml version="1.0" encoding="utf-8"?>
+<ds:datastoreItem xmlns:ds="http://schemas.openxmlformats.org/officeDocument/2006/customXml" ds:itemID="{0452FD1A-5E7A-4683-B700-6D7423B2238D}">
+  <ds:schemaRefs>
+    <ds:schemaRef ds:uri="http://schemas.openxmlformats.org/officeDocument/2006/bibliography"/>
+  </ds:schemaRefs>
+</ds:datastoreItem>
 </file>
</xml_diff>

<commit_message>
Submitted code and report
</commit_message>
<xml_diff>
--- a/Report/AI_Coursework_Report.docx
+++ b/Report/AI_Coursework_Report.docx
@@ -34,7 +34,7 @@
         <w:ind w:left="2160"/>
         <w:jc w:val="both"/>
       </w:pPr>
-      <w:bookmarkStart w:id="0" w:name="_Toc531348515"/>
+      <w:bookmarkStart w:id="0" w:name="_Toc531351910"/>
       <w:r>
         <w:t>Artificial Intelligence Coursework</w:t>
       </w:r>
@@ -70,6 +70,7 @@
           <w:szCs w:val="32"/>
         </w:rPr>
       </w:pPr>
+      <w:proofErr w:type="spellStart"/>
       <w:r>
         <w:rPr>
           <w:rFonts w:asciiTheme="majorHAnsi" w:hAnsiTheme="majorHAnsi"/>
@@ -77,19 +78,19 @@
           <w:sz w:val="32"/>
           <w:szCs w:val="32"/>
         </w:rPr>
-        <w:t>Dimitrios Tsolis</w:t>
-      </w:r>
-    </w:p>
-    <w:p>
-      <w:pPr>
-        <w:ind w:left="1440" w:firstLine="720"/>
+        <w:t>Dimitrios</w:t>
+      </w:r>
+      <w:proofErr w:type="spellEnd"/>
+      <w:r>
         <w:rPr>
           <w:rFonts w:asciiTheme="majorHAnsi" w:hAnsiTheme="majorHAnsi"/>
           <w:color w:val="2F5496" w:themeColor="accent1" w:themeShade="BF"/>
           <w:sz w:val="32"/>
           <w:szCs w:val="32"/>
         </w:rPr>
-      </w:pPr>
+        <w:t xml:space="preserve"> </w:t>
+      </w:r>
+      <w:proofErr w:type="spellStart"/>
       <w:r>
         <w:rPr>
           <w:rFonts w:asciiTheme="majorHAnsi" w:hAnsiTheme="majorHAnsi"/>
@@ -97,10 +98,29 @@
           <w:sz w:val="32"/>
           <w:szCs w:val="32"/>
         </w:rPr>
+        <w:t>Tsolis</w:t>
+      </w:r>
+      <w:proofErr w:type="spellEnd"/>
+    </w:p>
+    <w:p>
+      <w:pPr>
+        <w:ind w:left="1440" w:firstLine="720"/>
+        <w:rPr>
+          <w:rFonts w:asciiTheme="majorHAnsi" w:hAnsiTheme="majorHAnsi"/>
+          <w:color w:val="2F5496" w:themeColor="accent1" w:themeShade="BF"/>
+          <w:sz w:val="32"/>
+          <w:szCs w:val="32"/>
+        </w:rPr>
+      </w:pPr>
+      <w:r>
+        <w:rPr>
+          <w:rFonts w:asciiTheme="majorHAnsi" w:hAnsiTheme="majorHAnsi"/>
+          <w:color w:val="2F5496" w:themeColor="accent1" w:themeShade="BF"/>
+          <w:sz w:val="32"/>
+          <w:szCs w:val="32"/>
+        </w:rPr>
         <w:t>Matriculation Number: 40204497</w:t>
       </w:r>
-      <w:bookmarkStart w:id="1" w:name="_GoBack"/>
-      <w:bookmarkEnd w:id="1"/>
     </w:p>
     <w:p>
       <w:pPr>
@@ -142,6 +162,13 @@
     </w:p>
     <w:sdt>
       <w:sdtPr>
+        <w:rPr>
+          <w:rFonts w:asciiTheme="minorHAnsi" w:eastAsiaTheme="minorHAnsi" w:hAnsiTheme="minorHAnsi" w:cstheme="minorBidi"/>
+          <w:color w:val="auto"/>
+          <w:sz w:val="22"/>
+          <w:szCs w:val="22"/>
+          <w:lang w:val="en-GB"/>
+        </w:rPr>
         <w:id w:val="-1367363344"/>
         <w:docPartObj>
           <w:docPartGallery w:val="Table of Contents"/>
@@ -150,14 +177,9 @@
       </w:sdtPr>
       <w:sdtEndPr>
         <w:rPr>
-          <w:rFonts w:asciiTheme="minorHAnsi" w:eastAsiaTheme="minorHAnsi" w:hAnsiTheme="minorHAnsi" w:cstheme="minorBidi"/>
           <w:b/>
           <w:bCs/>
           <w:noProof/>
-          <w:color w:val="auto"/>
-          <w:sz w:val="22"/>
-          <w:szCs w:val="22"/>
-          <w:lang w:val="en-GB"/>
         </w:rPr>
       </w:sdtEndPr>
       <w:sdtContent>
@@ -190,7 +212,7 @@
           <w:r>
             <w:fldChar w:fldCharType="separate"/>
           </w:r>
-          <w:hyperlink w:anchor="_Toc531348515" w:history="1">
+          <w:hyperlink w:anchor="_Toc531351910" w:history="1">
             <w:r>
               <w:rPr>
                 <w:rStyle w:val="Hyperlink"/>
@@ -217,7 +239,7 @@
                 <w:noProof/>
                 <w:webHidden/>
               </w:rPr>
-              <w:instrText xml:space="preserve"> PAGEREF _Toc531348515 \h </w:instrText>
+              <w:instrText xml:space="preserve"> PAGEREF _Toc531351910 \h </w:instrText>
             </w:r>
             <w:r>
               <w:rPr>
@@ -261,7 +283,7 @@
               <w:lang w:eastAsia="en-GB"/>
             </w:rPr>
           </w:pPr>
-          <w:hyperlink w:anchor="_Toc531348516" w:history="1">
+          <w:hyperlink w:anchor="_Toc531351911" w:history="1">
             <w:r>
               <w:rPr>
                 <w:rStyle w:val="Hyperlink"/>
@@ -303,7 +325,7 @@
                 <w:noProof/>
                 <w:webHidden/>
               </w:rPr>
-              <w:instrText xml:space="preserve"> PAGEREF _Toc531348516 \h </w:instrText>
+              <w:instrText xml:space="preserve"> PAGEREF _Toc531351911 \h </w:instrText>
             </w:r>
             <w:r>
               <w:rPr>
@@ -323,7 +345,7 @@
                 <w:noProof/>
                 <w:webHidden/>
               </w:rPr>
-              <w:t>2</w:t>
+              <w:t>3</w:t>
             </w:r>
             <w:r>
               <w:rPr>
@@ -347,7 +369,7 @@
               <w:lang w:eastAsia="en-GB"/>
             </w:rPr>
           </w:pPr>
-          <w:hyperlink w:anchor="_Toc531348517" w:history="1">
+          <w:hyperlink w:anchor="_Toc531351912" w:history="1">
             <w:r>
               <w:rPr>
                 <w:rStyle w:val="Hyperlink"/>
@@ -389,7 +411,7 @@
                 <w:noProof/>
                 <w:webHidden/>
               </w:rPr>
-              <w:instrText xml:space="preserve"> PAGEREF _Toc531348517 \h </w:instrText>
+              <w:instrText xml:space="preserve"> PAGEREF _Toc531351912 \h </w:instrText>
             </w:r>
             <w:r>
               <w:rPr>
@@ -433,7 +455,7 @@
               <w:lang w:eastAsia="en-GB"/>
             </w:rPr>
           </w:pPr>
-          <w:hyperlink w:anchor="_Toc531348518" w:history="1">
+          <w:hyperlink w:anchor="_Toc531351913" w:history="1">
             <w:r>
               <w:rPr>
                 <w:rStyle w:val="Hyperlink"/>
@@ -475,7 +497,7 @@
                 <w:noProof/>
                 <w:webHidden/>
               </w:rPr>
-              <w:instrText xml:space="preserve"> PAGEREF _Toc531348518 \h </w:instrText>
+              <w:instrText xml:space="preserve"> PAGEREF _Toc531351913 \h </w:instrText>
             </w:r>
             <w:r>
               <w:rPr>
@@ -519,7 +541,7 @@
               <w:lang w:eastAsia="en-GB"/>
             </w:rPr>
           </w:pPr>
-          <w:hyperlink w:anchor="_Toc531348519" w:history="1">
+          <w:hyperlink w:anchor="_Toc531351914" w:history="1">
             <w:r>
               <w:rPr>
                 <w:rStyle w:val="Hyperlink"/>
@@ -561,7 +583,7 @@
                 <w:noProof/>
                 <w:webHidden/>
               </w:rPr>
-              <w:instrText xml:space="preserve"> PAGEREF _Toc531348519 \h </w:instrText>
+              <w:instrText xml:space="preserve"> PAGEREF _Toc531351914 \h </w:instrText>
             </w:r>
             <w:r>
               <w:rPr>
@@ -581,7 +603,7 @@
                 <w:noProof/>
                 <w:webHidden/>
               </w:rPr>
-              <w:t>3</w:t>
+              <w:t>4</w:t>
             </w:r>
             <w:r>
               <w:rPr>
@@ -605,7 +627,7 @@
               <w:lang w:eastAsia="en-GB"/>
             </w:rPr>
           </w:pPr>
-          <w:hyperlink w:anchor="_Toc531348520" w:history="1">
+          <w:hyperlink w:anchor="_Toc531351915" w:history="1">
             <w:r>
               <w:rPr>
                 <w:rStyle w:val="Hyperlink"/>
@@ -647,7 +669,7 @@
                 <w:noProof/>
                 <w:webHidden/>
               </w:rPr>
-              <w:instrText xml:space="preserve"> PAGEREF _Toc531348520 \h </w:instrText>
+              <w:instrText xml:space="preserve"> PAGEREF _Toc531351915 \h </w:instrText>
             </w:r>
             <w:r>
               <w:rPr>
@@ -667,7 +689,7 @@
                 <w:noProof/>
                 <w:webHidden/>
               </w:rPr>
-              <w:t>4</w:t>
+              <w:t>5</w:t>
             </w:r>
             <w:r>
               <w:rPr>
@@ -691,7 +713,7 @@
               <w:lang w:eastAsia="en-GB"/>
             </w:rPr>
           </w:pPr>
-          <w:hyperlink w:anchor="_Toc531348521" w:history="1">
+          <w:hyperlink w:anchor="_Toc531351916" w:history="1">
             <w:r>
               <w:rPr>
                 <w:rStyle w:val="Hyperlink"/>
@@ -733,7 +755,7 @@
                 <w:noProof/>
                 <w:webHidden/>
               </w:rPr>
-              <w:instrText xml:space="preserve"> PAGEREF _Toc531348521 \h </w:instrText>
+              <w:instrText xml:space="preserve"> PAGEREF _Toc531351916 \h </w:instrText>
             </w:r>
             <w:r>
               <w:rPr>
@@ -753,7 +775,7 @@
                 <w:noProof/>
                 <w:webHidden/>
               </w:rPr>
-              <w:t>5</w:t>
+              <w:t>6</w:t>
             </w:r>
             <w:r>
               <w:rPr>
@@ -777,7 +799,7 @@
               <w:lang w:eastAsia="en-GB"/>
             </w:rPr>
           </w:pPr>
-          <w:hyperlink w:anchor="_Toc531348522" w:history="1">
+          <w:hyperlink w:anchor="_Toc531351917" w:history="1">
             <w:r>
               <w:rPr>
                 <w:rStyle w:val="Hyperlink"/>
@@ -819,7 +841,7 @@
                 <w:noProof/>
                 <w:webHidden/>
               </w:rPr>
-              <w:instrText xml:space="preserve"> PAGEREF _Toc531348522 \h </w:instrText>
+              <w:instrText xml:space="preserve"> PAGEREF _Toc531351917 \h </w:instrText>
             </w:r>
             <w:r>
               <w:rPr>
@@ -839,7 +861,7 @@
                 <w:noProof/>
                 <w:webHidden/>
               </w:rPr>
-              <w:t>5</w:t>
+              <w:t>6</w:t>
             </w:r>
             <w:r>
               <w:rPr>
@@ -863,7 +885,7 @@
               <w:lang w:eastAsia="en-GB"/>
             </w:rPr>
           </w:pPr>
-          <w:hyperlink w:anchor="_Toc531348523" w:history="1">
+          <w:hyperlink w:anchor="_Toc531351918" w:history="1">
             <w:r>
               <w:rPr>
                 <w:rStyle w:val="Hyperlink"/>
@@ -905,7 +927,7 @@
                 <w:noProof/>
                 <w:webHidden/>
               </w:rPr>
-              <w:instrText xml:space="preserve"> PAGEREF _Toc531348523 \h </w:instrText>
+              <w:instrText xml:space="preserve"> PAGEREF _Toc531351918 \h </w:instrText>
             </w:r>
             <w:r>
               <w:rPr>
@@ -949,7 +971,7 @@
               <w:lang w:eastAsia="en-GB"/>
             </w:rPr>
           </w:pPr>
-          <w:hyperlink w:anchor="_Toc531348524" w:history="1">
+          <w:hyperlink w:anchor="_Toc531351919" w:history="1">
             <w:r>
               <w:rPr>
                 <w:rStyle w:val="Hyperlink"/>
@@ -991,7 +1013,7 @@
                 <w:noProof/>
                 <w:webHidden/>
               </w:rPr>
-              <w:instrText xml:space="preserve"> PAGEREF _Toc531348524 \h </w:instrText>
+              <w:instrText xml:space="preserve"> PAGEREF _Toc531351919 \h </w:instrText>
             </w:r>
             <w:r>
               <w:rPr>
@@ -1035,7 +1057,7 @@
               <w:lang w:eastAsia="en-GB"/>
             </w:rPr>
           </w:pPr>
-          <w:hyperlink w:anchor="_Toc531348525" w:history="1">
+          <w:hyperlink w:anchor="_Toc531351920" w:history="1">
             <w:r>
               <w:rPr>
                 <w:rStyle w:val="Hyperlink"/>
@@ -1077,7 +1099,7 @@
                 <w:noProof/>
                 <w:webHidden/>
               </w:rPr>
-              <w:instrText xml:space="preserve"> PAGEREF _Toc531348525 \h </w:instrText>
+              <w:instrText xml:space="preserve"> PAGEREF _Toc531351920 \h </w:instrText>
             </w:r>
             <w:r>
               <w:rPr>
@@ -1219,11 +1241,11 @@
         </w:numPr>
         <w:jc w:val="both"/>
       </w:pPr>
-      <w:bookmarkStart w:id="2" w:name="_Toc531348516"/>
+      <w:bookmarkStart w:id="1" w:name="_Toc531351911"/>
       <w:r>
         <w:t>Abstract:</w:t>
       </w:r>
-      <w:bookmarkEnd w:id="2"/>
+      <w:bookmarkEnd w:id="1"/>
     </w:p>
     <w:p>
       <w:pPr>
@@ -1236,13 +1258,21 @@
         <w:t xml:space="preserve">pathfinding </w:t>
       </w:r>
       <w:r>
-        <w:t>algorithms will be analysed and explained. An algorithm is basically a system for solving a problem. The problem in this coursework is finding the shortest route from one node to another, to which many solutions exist. Specifically, this coursework will include a description for Di</w:t>
+        <w:t xml:space="preserve">algorithms will be analysed and explained. An algorithm is basically a system for solving a problem. The problem in this coursework is finding the shortest route from one node to another, to which many solutions exist. Specifically, this coursework will include a description for </w:t>
+      </w:r>
+      <w:proofErr w:type="spellStart"/>
+      <w:r>
+        <w:t>Di</w:t>
       </w:r>
       <w:r>
         <w:t>j</w:t>
       </w:r>
       <w:r>
-        <w:t>kstra’s algorithm, A Star, and Breadth-First Search.</w:t>
+        <w:t>kstra’s</w:t>
+      </w:r>
+      <w:proofErr w:type="spellEnd"/>
+      <w:r>
+        <w:t xml:space="preserve"> algorithm, A Star, and Breadth-First Search.</w:t>
       </w:r>
     </w:p>
     <w:p>
@@ -1254,11 +1284,11 @@
         </w:numPr>
         <w:jc w:val="both"/>
       </w:pPr>
-      <w:bookmarkStart w:id="3" w:name="_Toc531348517"/>
+      <w:bookmarkStart w:id="2" w:name="_Toc531351912"/>
       <w:r>
         <w:t>Methods</w:t>
       </w:r>
-      <w:bookmarkEnd w:id="3"/>
+      <w:bookmarkEnd w:id="2"/>
     </w:p>
     <w:p>
       <w:pPr>
@@ -1269,11 +1299,16 @@
         </w:numPr>
         <w:jc w:val="both"/>
       </w:pPr>
-      <w:bookmarkStart w:id="4" w:name="_Toc531348518"/>
-      <w:r>
-        <w:t>Dijkstra’s Algorithm</w:t>
-      </w:r>
-      <w:bookmarkEnd w:id="4"/>
+      <w:bookmarkStart w:id="3" w:name="_Toc531351913"/>
+      <w:proofErr w:type="spellStart"/>
+      <w:r>
+        <w:t>Dijkstra’s</w:t>
+      </w:r>
+      <w:proofErr w:type="spellEnd"/>
+      <w:r>
+        <w:t xml:space="preserve"> Algorithm</w:t>
+      </w:r>
+      <w:bookmarkEnd w:id="3"/>
     </w:p>
     <w:p>
       <w:pPr>
@@ -1332,7 +1367,7 @@
                                 <w:u w:val="single"/>
                               </w:rPr>
                             </w:pPr>
-                            <w:bookmarkStart w:id="5" w:name="_Ref531284642"/>
+                            <w:bookmarkStart w:id="4" w:name="_Ref531284642"/>
                             <w:r>
                               <w:rPr>
                                 <w:color w:val="4472C4" w:themeColor="accent1"/>
@@ -1388,16 +1423,7 @@
                               </w:rPr>
                               <w:fldChar w:fldCharType="end"/>
                             </w:r>
-                            <w:r>
-                              <w:rPr>
-                                <w:color w:val="4472C4" w:themeColor="accent1"/>
-                                <w:sz w:val="24"/>
-                                <w:szCs w:val="24"/>
-                                <w:u w:val="single"/>
-                              </w:rPr>
-                              <w:t>:</w:t>
-                            </w:r>
-                            <w:bookmarkEnd w:id="5"/>
+                            <w:bookmarkEnd w:id="4"/>
                           </w:p>
                         </w:txbxContent>
                       </wps:txbx>
@@ -1439,7 +1465,7 @@
                           <w:u w:val="single"/>
                         </w:rPr>
                       </w:pPr>
-                      <w:bookmarkStart w:id="6" w:name="_Ref531284642"/>
+                      <w:bookmarkStart w:id="5" w:name="_Ref531284642"/>
                       <w:r>
                         <w:rPr>
                           <w:color w:val="4472C4" w:themeColor="accent1"/>
@@ -1495,16 +1521,7 @@
                         </w:rPr>
                         <w:fldChar w:fldCharType="end"/>
                       </w:r>
-                      <w:r>
-                        <w:rPr>
-                          <w:color w:val="4472C4" w:themeColor="accent1"/>
-                          <w:sz w:val="24"/>
-                          <w:szCs w:val="24"/>
-                          <w:u w:val="single"/>
-                        </w:rPr>
-                        <w:t>:</w:t>
-                      </w:r>
-                      <w:bookmarkEnd w:id="6"/>
+                      <w:bookmarkEnd w:id="5"/>
                     </w:p>
                   </w:txbxContent>
                 </v:textbox>
@@ -1579,8 +1596,29 @@
           </wp:anchor>
         </w:drawing>
       </w:r>
-      <w:r>
-        <w:t>Dijkstra’s algorithm was invented by a Dutch computer Scientist “Edsger Dijkstra” in 1956, and it was published in 1956</w:t>
+      <w:proofErr w:type="spellStart"/>
+      <w:r>
+        <w:t>Dijkstra’s</w:t>
+      </w:r>
+      <w:proofErr w:type="spellEnd"/>
+      <w:r>
+        <w:t xml:space="preserve"> algorithm was invented by a Dutch computer Scientist “</w:t>
+      </w:r>
+      <w:proofErr w:type="spellStart"/>
+      <w:r>
+        <w:t>Edsger</w:t>
+      </w:r>
+      <w:proofErr w:type="spellEnd"/>
+      <w:r>
+        <w:t xml:space="preserve"> </w:t>
+      </w:r>
+      <w:proofErr w:type="spellStart"/>
+      <w:r>
+        <w:t>Dijkstra</w:t>
+      </w:r>
+      <w:proofErr w:type="spellEnd"/>
+      <w:r>
+        <w:t>” in 1956, and it was published in 1956</w:t>
       </w:r>
       <w:sdt>
         <w:sdtPr>
@@ -1612,11 +1650,16 @@
       <w:r>
         <w:t xml:space="preserve">. </w:t>
       </w:r>
+      <w:proofErr w:type="spellStart"/>
       <w:r>
         <w:t>Dijkstra</w:t>
       </w:r>
       <w:r>
-        <w:t>’s algorithm</w:t>
+        <w:t>’s</w:t>
+      </w:r>
+      <w:proofErr w:type="spellEnd"/>
+      <w:r>
+        <w:t xml:space="preserve"> algorithm</w:t>
       </w:r>
       <w:r>
         <w:t xml:space="preserve"> </w:t>
@@ -1722,8 +1765,13 @@
       <w:r>
         <w:t xml:space="preserve">For this example, it’s quite easy to figure out the shortest route, but for more complex maps it would take more time, which is the reason algorithms are used. </w:t>
       </w:r>
-      <w:r>
-        <w:t>Dijkstra’s algorithm will find all viable routes to the goal from a map, compare them, and output the shortest path to the route.</w:t>
+      <w:proofErr w:type="spellStart"/>
+      <w:r>
+        <w:t>Dijkstra’s</w:t>
+      </w:r>
+      <w:proofErr w:type="spellEnd"/>
+      <w:r>
+        <w:t xml:space="preserve"> algorithm will find all viable routes to the goal from a map, compare them, and output the shortest path to the route.</w:t>
       </w:r>
     </w:p>
     <w:p>
@@ -1761,14 +1809,14 @@
         </w:numPr>
         <w:jc w:val="both"/>
       </w:pPr>
-      <w:bookmarkStart w:id="7" w:name="_Toc531348519"/>
+      <w:bookmarkStart w:id="6" w:name="_Toc531351914"/>
       <w:r>
         <w:t>A</w:t>
       </w:r>
       <w:r>
         <w:t>*</w:t>
       </w:r>
-      <w:bookmarkEnd w:id="7"/>
+      <w:bookmarkEnd w:id="6"/>
     </w:p>
     <w:p>
       <w:pPr>
@@ -1853,7 +1901,15 @@
         <w:t xml:space="preserve">g(n): </w:t>
       </w:r>
       <w:r>
-        <w:t>The cost to reach the node(so far)</w:t>
+        <w:t xml:space="preserve">The cost to reach the </w:t>
+      </w:r>
+      <w:proofErr w:type="gramStart"/>
+      <w:r>
+        <w:t>node(</w:t>
+      </w:r>
+      <w:proofErr w:type="gramEnd"/>
+      <w:r>
+        <w:t>so far)</w:t>
       </w:r>
     </w:p>
     <w:p>
@@ -1897,7 +1953,15 @@
         <w:t>n</w:t>
       </w:r>
       <w:r>
-        <w:t xml:space="preserve"> is the goal then </w:t>
+        <w:t xml:space="preserve"> is the </w:t>
+      </w:r>
+      <w:proofErr w:type="gramStart"/>
+      <w:r>
+        <w:t>goal</w:t>
+      </w:r>
+      <w:proofErr w:type="gramEnd"/>
+      <w:r>
+        <w:t xml:space="preserve"> then </w:t>
       </w:r>
       <w:r>
         <w:rPr>
@@ -1940,11 +2004,16 @@
         <w:jc w:val="both"/>
       </w:pPr>
       <w:r>
-        <w:t>A* is similar to Dijkstra’</w:t>
+        <w:t xml:space="preserve">A* is similar to </w:t>
+      </w:r>
+      <w:proofErr w:type="spellStart"/>
+      <w:r>
+        <w:t>Dijkstra’</w:t>
       </w:r>
       <w:r>
         <w:t>s</w:t>
       </w:r>
+      <w:proofErr w:type="spellEnd"/>
       <w:r>
         <w:t xml:space="preserve"> algorithm in that it can be used to find a shortest path, and it is the most commonly used pathfinding algorithm</w:t>
       </w:r>
@@ -1955,7 +2024,11 @@
         <w:t xml:space="preserve">due to its flexibility. A* is so favourable because it combines the pieces of information </w:t>
       </w:r>
       <w:r>
-        <w:t>from D</w:t>
+        <w:t xml:space="preserve">from </w:t>
+      </w:r>
+      <w:proofErr w:type="spellStart"/>
+      <w:r>
+        <w:t>D</w:t>
       </w:r>
       <w:r>
         <w:t>i</w:t>
@@ -1964,8 +2037,13 @@
         <w:t>j</w:t>
       </w:r>
       <w:r>
-        <w:t>kstra’s algorithm and information that Greedy Best-First search uses. Specifically, A* favours vertices that are closer to the starting point (</w:t>
-      </w:r>
+        <w:t>kstra’s</w:t>
+      </w:r>
+      <w:proofErr w:type="spellEnd"/>
+      <w:r>
+        <w:t xml:space="preserve"> algorithm and information that Greedy Best-First search uses. Specifically, A* favours vertices that are closer to the starting point (</w:t>
+      </w:r>
+      <w:proofErr w:type="spellStart"/>
       <w:r>
         <w:t>D</w:t>
       </w:r>
@@ -1976,7 +2054,11 @@
         <w:t>j</w:t>
       </w:r>
       <w:r>
-        <w:t xml:space="preserve">kstra’s Algorithm), and </w:t>
+        <w:t>kstra’s</w:t>
+      </w:r>
+      <w:proofErr w:type="spellEnd"/>
+      <w:r>
+        <w:t xml:space="preserve"> Algorithm), and </w:t>
       </w:r>
       <w:r>
         <w:t>it</w:t>
@@ -2284,7 +2366,7 @@
         </w:numPr>
         <w:jc w:val="both"/>
       </w:pPr>
-      <w:bookmarkStart w:id="8" w:name="_Toc531348520"/>
+      <w:bookmarkStart w:id="7" w:name="_Toc531351915"/>
       <w:r>
         <w:lastRenderedPageBreak/>
         <w:t xml:space="preserve">Breadth </w:t>
@@ -2295,7 +2377,7 @@
       <w:r>
         <w:t xml:space="preserve"> Search</w:t>
       </w:r>
-      <w:bookmarkEnd w:id="8"/>
+      <w:bookmarkEnd w:id="7"/>
     </w:p>
     <w:p>
       <w:pPr>
@@ -2355,46 +2437,53 @@
         <w:t>Neighbouring nodes in this scenario are only the nodes the current node has access to. For example, in</w:t>
       </w:r>
       <w:r>
+        <w:rPr>
+          <w:color w:val="2F5496" w:themeColor="accent1" w:themeShade="BF"/>
+        </w:rPr>
         <w:t xml:space="preserve"> </w:t>
       </w:r>
       <w:r>
+        <w:rPr>
+          <w:color w:val="2F5496" w:themeColor="accent1" w:themeShade="BF"/>
+        </w:rPr>
         <w:fldChar w:fldCharType="begin"/>
       </w:r>
       <w:r>
-        <w:instrText xml:space="preserve"> REF _Ref531284642 \h </w:instrText>
-      </w:r>
-      <w:r>
-        <w:instrText xml:space="preserve"> \* MERGEFORMAT </w:instrText>
-      </w:r>
-      <w:r>
+        <w:rPr>
+          <w:color w:val="2F5496" w:themeColor="accent1" w:themeShade="BF"/>
+        </w:rPr>
+        <w:instrText xml:space="preserve"> REF _Ref531284642 \h  \* MERGEFORMAT </w:instrText>
+      </w:r>
+      <w:r>
+        <w:rPr>
+          <w:color w:val="2F5496" w:themeColor="accent1" w:themeShade="BF"/>
+        </w:rPr>
+      </w:r>
+      <w:r>
+        <w:rPr>
+          <w:color w:val="2F5496" w:themeColor="accent1" w:themeShade="BF"/>
+        </w:rPr>
         <w:fldChar w:fldCharType="separate"/>
       </w:r>
       <w:r>
         <w:rPr>
+          <w:color w:val="2F5496" w:themeColor="accent1" w:themeShade="BF"/>
           <w:u w:val="single"/>
         </w:rPr>
-        <w:t>Figu</w:t>
-      </w:r>
-      <w:r>
-        <w:rPr>
+        <w:t xml:space="preserve">Figure </w:t>
+      </w:r>
+      <w:r>
+        <w:rPr>
+          <w:noProof/>
+          <w:color w:val="2F5496" w:themeColor="accent1" w:themeShade="BF"/>
           <w:u w:val="single"/>
         </w:rPr>
-        <w:t>r</w:t>
-      </w:r>
-      <w:r>
-        <w:rPr>
-          <w:u w:val="single"/>
-        </w:rPr>
-        <w:t xml:space="preserve">e </w:t>
-      </w:r>
-      <w:r>
-        <w:rPr>
-          <w:noProof/>
-          <w:u w:val="single"/>
-        </w:rPr>
         <w:t>1</w:t>
       </w:r>
       <w:r>
+        <w:rPr>
+          <w:color w:val="2F5496" w:themeColor="accent1" w:themeShade="BF"/>
+        </w:rPr>
         <w:fldChar w:fldCharType="end"/>
       </w:r>
       <w:r>
@@ -2486,7 +2575,7 @@
                                 <w:u w:val="single"/>
                               </w:rPr>
                             </w:pPr>
-                            <w:bookmarkStart w:id="9" w:name="_Ref531284822"/>
+                            <w:bookmarkStart w:id="8" w:name="_Ref531284822"/>
                             <w:r>
                               <w:rPr>
                                 <w:color w:val="4472C4" w:themeColor="accent1"/>
@@ -2542,15 +2631,8 @@
                               </w:rPr>
                               <w:fldChar w:fldCharType="end"/>
                             </w:r>
-                            <w:r>
-                              <w:rPr>
-                                <w:color w:val="4472C4" w:themeColor="accent1"/>
-                                <w:sz w:val="24"/>
-                                <w:szCs w:val="24"/>
-                                <w:u w:val="single"/>
-                              </w:rPr>
-                              <w:t>:</w:t>
-                            </w:r>
+                            <w:bookmarkStart w:id="9" w:name="_GoBack"/>
+                            <w:bookmarkEnd w:id="8"/>
                             <w:bookmarkEnd w:id="9"/>
                           </w:p>
                         </w:txbxContent>
@@ -2644,16 +2726,9 @@
                         </w:rPr>
                         <w:fldChar w:fldCharType="end"/>
                       </w:r>
-                      <w:r>
-                        <w:rPr>
-                          <w:color w:val="4472C4" w:themeColor="accent1"/>
-                          <w:sz w:val="24"/>
-                          <w:szCs w:val="24"/>
-                          <w:u w:val="single"/>
-                        </w:rPr>
-                        <w:t>:</w:t>
-                      </w:r>
+                      <w:bookmarkStart w:id="11" w:name="_GoBack"/>
                       <w:bookmarkEnd w:id="10"/>
+                      <w:bookmarkEnd w:id="11"/>
                     </w:p>
                   </w:txbxContent>
                 </v:textbox>
@@ -2900,12 +2975,12 @@
         </w:numPr>
         <w:jc w:val="both"/>
       </w:pPr>
-      <w:bookmarkStart w:id="11" w:name="_Toc531348521"/>
+      <w:bookmarkStart w:id="12" w:name="_Toc531351916"/>
       <w:r>
         <w:lastRenderedPageBreak/>
         <w:t>Explanation</w:t>
       </w:r>
-      <w:bookmarkEnd w:id="11"/>
+      <w:bookmarkEnd w:id="12"/>
     </w:p>
     <w:p>
       <w:pPr>
@@ -2916,18 +2991,28 @@
         </w:numPr>
         <w:jc w:val="both"/>
       </w:pPr>
-      <w:bookmarkStart w:id="12" w:name="_Toc531348522"/>
-      <w:r>
-        <w:t>Dijkstra’s Algorithm</w:t>
-      </w:r>
-      <w:bookmarkEnd w:id="12"/>
-    </w:p>
-    <w:p>
-      <w:pPr>
-        <w:jc w:val="both"/>
-      </w:pPr>
-      <w:r>
-        <w:t xml:space="preserve">Dijkstra’s algorithm will visit all the nodes in a graph, and it keeps </w:t>
+      <w:bookmarkStart w:id="13" w:name="_Toc531351917"/>
+      <w:proofErr w:type="spellStart"/>
+      <w:r>
+        <w:t>Dijkstra’s</w:t>
+      </w:r>
+      <w:proofErr w:type="spellEnd"/>
+      <w:r>
+        <w:t xml:space="preserve"> Algorithm</w:t>
+      </w:r>
+      <w:bookmarkEnd w:id="13"/>
+    </w:p>
+    <w:p>
+      <w:pPr>
+        <w:jc w:val="both"/>
+      </w:pPr>
+      <w:proofErr w:type="spellStart"/>
+      <w:r>
+        <w:t>Dijkstra’s</w:t>
+      </w:r>
+      <w:proofErr w:type="spellEnd"/>
+      <w:r>
+        <w:t xml:space="preserve"> algorithm will visit all the nodes in a graph, and it keeps </w:t>
       </w:r>
       <w:r>
         <w:t xml:space="preserve">a </w:t>
@@ -2942,7 +3027,11 @@
         <w:t>It uses this feature to determine the best order to traverse the graph from</w:t>
       </w:r>
       <w:r>
-        <w:t xml:space="preserve"> the source to the node goal. D</w:t>
+        <w:t xml:space="preserve"> the source to the node goal. </w:t>
+      </w:r>
+      <w:proofErr w:type="spellStart"/>
+      <w:r>
+        <w:t>D</w:t>
       </w:r>
       <w:r>
         <w:t>i</w:t>
@@ -2951,7 +3040,11 @@
         <w:t>j</w:t>
       </w:r>
       <w:r>
-        <w:t xml:space="preserve">kstra’s algorithm always returns the shortest path and it works with </w:t>
+        <w:t>kstra’s</w:t>
+      </w:r>
+      <w:proofErr w:type="spellEnd"/>
+      <w:r>
+        <w:t xml:space="preserve"> algorithm always returns the shortest path and it works with </w:t>
       </w:r>
       <w:r>
         <w:t>weighted (i.e. the distance between each adjacent node is not always the same)</w:t>
@@ -2972,7 +3065,15 @@
         <w:t xml:space="preserve"> computationally</w:t>
       </w:r>
       <w:r>
-        <w:t xml:space="preserve"> since it checks every node in a graph, so it takes a longer time to calculate the final path. Dijkstra’s algorithm would work for this coursework</w:t>
+        <w:t xml:space="preserve"> since it checks every node in a graph, so it takes a longer time to calculate the final path. </w:t>
+      </w:r>
+      <w:proofErr w:type="spellStart"/>
+      <w:r>
+        <w:t>Dijkstra’s</w:t>
+      </w:r>
+      <w:proofErr w:type="spellEnd"/>
+      <w:r>
+        <w:t xml:space="preserve"> algorithm would work for this coursework</w:t>
       </w:r>
       <w:r>
         <w:t>, but it would not be as time efficient as other algorithms, and since one of the aims of this coursework was for then algorithm to find the route as quick as possible, this algorithm was not used.</w:t>
@@ -2987,18 +3088,22 @@
         </w:numPr>
         <w:jc w:val="both"/>
       </w:pPr>
-      <w:bookmarkStart w:id="13" w:name="_Toc531348523"/>
+      <w:bookmarkStart w:id="14" w:name="_Toc531351918"/>
       <w:r>
         <w:t>A*</w:t>
       </w:r>
-      <w:bookmarkEnd w:id="13"/>
-    </w:p>
-    <w:p>
-      <w:pPr>
-        <w:jc w:val="both"/>
-      </w:pPr>
-      <w:r>
-        <w:t>A * is similar to D</w:t>
+      <w:bookmarkEnd w:id="14"/>
+    </w:p>
+    <w:p>
+      <w:pPr>
+        <w:jc w:val="both"/>
+      </w:pPr>
+      <w:r>
+        <w:t xml:space="preserve">A * is similar to </w:t>
+      </w:r>
+      <w:proofErr w:type="spellStart"/>
+      <w:r>
+        <w:t>D</w:t>
       </w:r>
       <w:r>
         <w:t>i</w:t>
@@ -3007,7 +3112,11 @@
         <w:t>j</w:t>
       </w:r>
       <w:r>
-        <w:t xml:space="preserve">kstra, </w:t>
+        <w:t>kstra</w:t>
+      </w:r>
+      <w:proofErr w:type="spellEnd"/>
+      <w:r>
+        <w:t xml:space="preserve">, </w:t>
       </w:r>
       <w:r>
         <w:t>but it also uses a heuristic to determine how likely each node is close to the goal</w:t>
@@ -3034,7 +3143,11 @@
         <w:t xml:space="preserve"> much mo</w:t>
       </w:r>
       <w:r>
-        <w:t>re time efficient compared to D</w:t>
+        <w:t xml:space="preserve">re time efficient compared to </w:t>
+      </w:r>
+      <w:proofErr w:type="spellStart"/>
+      <w:r>
+        <w:t>D</w:t>
       </w:r>
       <w:r>
         <w:t>i</w:t>
@@ -3043,7 +3156,11 @@
         <w:t>j</w:t>
       </w:r>
       <w:r>
-        <w:t>kstra. For this coursework, it was required to find the shortest path in a timely manner, which is why this algorithm was used.</w:t>
+        <w:t>kstra</w:t>
+      </w:r>
+      <w:proofErr w:type="spellEnd"/>
+      <w:r>
+        <w:t>. For this coursework, it was required to find the shortest path in a timely manner, which is why this algorithm was used.</w:t>
       </w:r>
     </w:p>
     <w:p>
@@ -3055,11 +3172,11 @@
         </w:numPr>
         <w:jc w:val="both"/>
       </w:pPr>
-      <w:bookmarkStart w:id="14" w:name="_Toc531348524"/>
+      <w:bookmarkStart w:id="15" w:name="_Toc531351919"/>
       <w:r>
         <w:t>Breadth First Search</w:t>
       </w:r>
-      <w:bookmarkEnd w:id="14"/>
+      <w:bookmarkEnd w:id="15"/>
     </w:p>
     <w:p>
       <w:pPr>
@@ -3102,7 +3219,7 @@
         <w:t>to the lack of time efficiency compared to A*, it was not used.</w:t>
       </w:r>
     </w:p>
-    <w:bookmarkStart w:id="15" w:name="_Toc531348525" w:displacedByCustomXml="next"/>
+    <w:bookmarkStart w:id="16" w:name="_Toc531351920" w:displacedByCustomXml="next"/>
     <w:sdt>
       <w:sdtPr>
         <w:rPr>
@@ -3139,7 +3256,7 @@
             </w:rPr>
             <w:t>References</w:t>
           </w:r>
-          <w:bookmarkEnd w:id="15"/>
+          <w:bookmarkEnd w:id="16"/>
         </w:p>
         <w:sdt>
           <w:sdtPr>
@@ -3152,7 +3269,6 @@
               <w:pPr>
                 <w:pStyle w:val="Bibliography"/>
                 <w:ind w:left="720" w:hanging="720"/>
-                <w:jc w:val="both"/>
                 <w:rPr>
                   <w:noProof/>
                   <w:sz w:val="21"/>
@@ -3160,12 +3276,24 @@
                 </w:rPr>
               </w:pPr>
               <w:r>
+                <w:rPr>
+                  <w:sz w:val="21"/>
+                  <w:szCs w:val="21"/>
+                </w:rPr>
                 <w:fldChar w:fldCharType="begin"/>
               </w:r>
               <w:r>
+                <w:rPr>
+                  <w:sz w:val="21"/>
+                  <w:szCs w:val="21"/>
+                </w:rPr>
                 <w:instrText xml:space="preserve"> BIBLIOGRAPHY </w:instrText>
               </w:r>
               <w:r>
+                <w:rPr>
+                  <w:sz w:val="21"/>
+                  <w:szCs w:val="21"/>
+                </w:rPr>
                 <w:fldChar w:fldCharType="separate"/>
               </w:r>
               <w:r>
@@ -3191,7 +3319,6 @@
               <w:pPr>
                 <w:pStyle w:val="Bibliography"/>
                 <w:ind w:left="720" w:hanging="720"/>
-                <w:jc w:val="both"/>
                 <w:rPr>
                   <w:noProof/>
                   <w:sz w:val="21"/>
@@ -3221,7 +3348,6 @@
               <w:pPr>
                 <w:pStyle w:val="Bibliography"/>
                 <w:ind w:left="720" w:hanging="720"/>
-                <w:jc w:val="both"/>
                 <w:rPr>
                   <w:noProof/>
                   <w:sz w:val="21"/>
@@ -3259,7 +3385,6 @@
               <w:pPr>
                 <w:pStyle w:val="Bibliography"/>
                 <w:ind w:left="720" w:hanging="720"/>
-                <w:jc w:val="both"/>
                 <w:rPr>
                   <w:noProof/>
                   <w:sz w:val="21"/>
@@ -3297,7 +3422,6 @@
               <w:pPr>
                 <w:pStyle w:val="Bibliography"/>
                 <w:ind w:left="720" w:hanging="720"/>
-                <w:jc w:val="both"/>
                 <w:rPr>
                   <w:noProof/>
                   <w:sz w:val="21"/>
@@ -3335,7 +3459,6 @@
               <w:pPr>
                 <w:pStyle w:val="Bibliography"/>
                 <w:ind w:left="720" w:hanging="720"/>
-                <w:jc w:val="both"/>
                 <w:rPr>
                   <w:noProof/>
                   <w:sz w:val="21"/>
@@ -3365,7 +3488,6 @@
               <w:pPr>
                 <w:pStyle w:val="Bibliography"/>
                 <w:ind w:left="720" w:hanging="720"/>
-                <w:jc w:val="both"/>
               </w:pPr>
               <w:r>
                 <w:rPr>
@@ -3398,6 +3520,8 @@
                   <w:b/>
                   <w:bCs/>
                   <w:noProof/>
+                  <w:sz w:val="21"/>
+                  <w:szCs w:val="21"/>
                 </w:rPr>
                 <w:fldChar w:fldCharType="end"/>
               </w:r>
@@ -4496,6 +4620,36 @@
       <w:u w:val="single"/>
     </w:rPr>
   </w:style>
+  <w:style w:type="paragraph" w:styleId="BalloonText">
+    <w:name w:val="Balloon Text"/>
+    <w:basedOn w:val="Normal"/>
+    <w:link w:val="BalloonTextChar"/>
+    <w:uiPriority w:val="99"/>
+    <w:semiHidden/>
+    <w:unhideWhenUsed/>
+    <w:rsid w:val="009D369F"/>
+    <w:pPr>
+      <w:spacing w:after="0" w:line="240" w:lineRule="auto"/>
+    </w:pPr>
+    <w:rPr>
+      <w:rFonts w:ascii="Segoe UI" w:hAnsi="Segoe UI" w:cs="Segoe UI"/>
+      <w:sz w:val="18"/>
+      <w:szCs w:val="18"/>
+    </w:rPr>
+  </w:style>
+  <w:style w:type="character" w:customStyle="1" w:styleId="BalloonTextChar">
+    <w:name w:val="Balloon Text Char"/>
+    <w:basedOn w:val="DefaultParagraphFont"/>
+    <w:link w:val="BalloonText"/>
+    <w:uiPriority w:val="99"/>
+    <w:semiHidden/>
+    <w:rsid w:val="009D369F"/>
+    <w:rPr>
+      <w:rFonts w:ascii="Segoe UI" w:hAnsi="Segoe UI" w:cs="Segoe UI"/>
+      <w:sz w:val="18"/>
+      <w:szCs w:val="18"/>
+    </w:rPr>
+  </w:style>
 </w:styles>
 </file>
 
@@ -4907,7 +5061,7 @@
 </file>
 
 <file path=customXml/itemProps1.xml><?xml version="1.0" encoding="utf-8"?>
-<ds:datastoreItem xmlns:ds="http://schemas.openxmlformats.org/officeDocument/2006/customXml" ds:itemID="{DA6DF5EB-4D33-4522-AAFD-E78E970B196E}">
+<ds:datastoreItem xmlns:ds="http://schemas.openxmlformats.org/officeDocument/2006/customXml" ds:itemID="{1C73613E-FF9A-478E-ACB9-E1853AB213DE}">
   <ds:schemaRefs>
     <ds:schemaRef ds:uri="http://schemas.openxmlformats.org/officeDocument/2006/bibliography"/>
   </ds:schemaRefs>

</xml_diff>